<commit_message>
Tested the core with the split-off couchdb
</commit_message>
<xml_diff>
--- a/design/Perspectives projecten.docx
+++ b/design/Perspectives projecten.docx
@@ -1,24 +1,26 @@
 
 <file path=word/document.xml><?xml version="1.0" encoding="utf-8"?>
-<w:document xmlns:wpc="http://schemas.microsoft.com/office/word/2010/wordprocessingCanvas" xmlns:mo="http://schemas.microsoft.com/office/mac/office/2008/main" xmlns:mc="http://schemas.openxmlformats.org/markup-compatibility/2006" xmlns:mv="urn:schemas-microsoft-com:mac:vml" xmlns:o="urn:schemas-microsoft-com:office:office" xmlns:r="http://schemas.openxmlformats.org/officeDocument/2006/relationships" xmlns:m="http://schemas.openxmlformats.org/officeDocument/2006/math" xmlns:v="urn:schemas-microsoft-com:vml" xmlns:wp14="http://schemas.microsoft.com/office/word/2010/wordprocessingDrawing" xmlns:wp="http://schemas.openxmlformats.org/drawingml/2006/wordprocessingDrawing" xmlns:w10="urn:schemas-microsoft-com:office:word" xmlns:w="http://schemas.openxmlformats.org/wordprocessingml/2006/main" xmlns:w14="http://schemas.microsoft.com/office/word/2010/wordml" xmlns:w15="http://schemas.microsoft.com/office/word/2012/wordml" xmlns:wpg="http://schemas.microsoft.com/office/word/2010/wordprocessingGroup" xmlns:wpi="http://schemas.microsoft.com/office/word/2010/wordprocessingInk" xmlns:wne="http://schemas.microsoft.com/office/word/2006/wordml" xmlns:wps="http://schemas.microsoft.com/office/word/2010/wordprocessingShape" mc:Ignorable="w14 w15 wp14">
+<w:document xmlns:wpc="http://schemas.microsoft.com/office/word/2010/wordprocessingCanvas" xmlns:cx="http://schemas.microsoft.com/office/drawing/2014/chartex" xmlns:cx1="http://schemas.microsoft.com/office/drawing/2015/9/8/chartex" xmlns:cx2="http://schemas.microsoft.com/office/drawing/2015/10/21/chartex" xmlns:cx3="http://schemas.microsoft.com/office/drawing/2016/5/9/chartex" xmlns:cx4="http://schemas.microsoft.com/office/drawing/2016/5/10/chartex" xmlns:cx5="http://schemas.microsoft.com/office/drawing/2016/5/11/chartex" xmlns:cx6="http://schemas.microsoft.com/office/drawing/2016/5/12/chartex" xmlns:cx7="http://schemas.microsoft.com/office/drawing/2016/5/13/chartex" xmlns:cx8="http://schemas.microsoft.com/office/drawing/2016/5/14/chartex" xmlns:mc="http://schemas.openxmlformats.org/markup-compatibility/2006" xmlns:aink="http://schemas.microsoft.com/office/drawing/2016/ink" xmlns:am3d="http://schemas.microsoft.com/office/drawing/2017/model3d" xmlns:o="urn:schemas-microsoft-com:office:office" xmlns:r="http://schemas.openxmlformats.org/officeDocument/2006/relationships" xmlns:m="http://schemas.openxmlformats.org/officeDocument/2006/math" xmlns:v="urn:schemas-microsoft-com:vml" xmlns:wp14="http://schemas.microsoft.com/office/word/2010/wordprocessingDrawing" xmlns:wp="http://schemas.openxmlformats.org/drawingml/2006/wordprocessingDrawing" xmlns:w10="urn:schemas-microsoft-com:office:word" xmlns:w="http://schemas.openxmlformats.org/wordprocessingml/2006/main" xmlns:w14="http://schemas.microsoft.com/office/word/2010/wordml" xmlns:w15="http://schemas.microsoft.com/office/word/2012/wordml" xmlns:w16cid="http://schemas.microsoft.com/office/word/2016/wordml/cid" xmlns:w16se="http://schemas.microsoft.com/office/word/2015/wordml/symex" xmlns:wpg="http://schemas.microsoft.com/office/word/2010/wordprocessingGroup" xmlns:wpi="http://schemas.microsoft.com/office/word/2010/wordprocessingInk" xmlns:wne="http://schemas.microsoft.com/office/word/2006/wordml" xmlns:wps="http://schemas.microsoft.com/office/word/2010/wordprocessingShape" mc:Ignorable="w14 w15 w16se w16cid wp14">
   <w:body>
     <w:p>
       <w:pPr>
-        <w:pStyle w:val="Titel"/>
-      </w:pPr>
+        <w:pStyle w:val="Title"/>
+      </w:pPr>
+      <w:proofErr w:type="spellStart"/>
       <w:r>
         <w:t>Perspective</w:t>
       </w:r>
       <w:r>
         <w:t>s</w:t>
       </w:r>
+      <w:proofErr w:type="spellEnd"/>
       <w:r>
         <w:t xml:space="preserve"> projecten</w:t>
       </w:r>
     </w:p>
     <w:tbl>
       <w:tblPr>
-        <w:tblStyle w:val="Tabelraster"/>
+        <w:tblStyle w:val="TableGrid"/>
         <w:tblW w:w="0" w:type="auto"/>
         <w:tblBorders>
           <w:top w:val="none" w:sz="0" w:space="0" w:color="auto"/>
@@ -96,7 +98,7 @@
     </w:tbl>
     <w:p>
       <w:pPr>
-        <w:pStyle w:val="Kop1"/>
+        <w:pStyle w:val="Heading1"/>
       </w:pPr>
       <w:r>
         <w:t>Introductie</w:t>
@@ -104,19 +106,38 @@
     </w:p>
     <w:p>
       <w:r>
-        <w:t>Deze tekst geeft een overzicht van de diverse Perspective</w:t>
+        <w:t xml:space="preserve">Deze tekst geeft een overzicht van de diverse </w:t>
+      </w:r>
+      <w:proofErr w:type="spellStart"/>
+      <w:r>
+        <w:t>Perspective</w:t>
       </w:r>
       <w:r>
         <w:t>s</w:t>
       </w:r>
-      <w:r>
-        <w:t xml:space="preserve"> projecten. Elk project heeft een aparte Git repository. De meeste projecten hebben een remote op Github, sommige privé, </w:t>
+      <w:proofErr w:type="spellEnd"/>
+      <w:r>
+        <w:t xml:space="preserve"> projecten. Elk project heeft een aparte Git </w:t>
+      </w:r>
+      <w:proofErr w:type="spellStart"/>
+      <w:r>
+        <w:t>repository</w:t>
+      </w:r>
+      <w:proofErr w:type="spellEnd"/>
+      <w:r>
+        <w:t xml:space="preserve">. De meeste projecten hebben een remote op </w:t>
+      </w:r>
+      <w:proofErr w:type="spellStart"/>
+      <w:r>
+        <w:t>Github</w:t>
+      </w:r>
+      <w:proofErr w:type="spellEnd"/>
+      <w:r>
+        <w:t xml:space="preserve">, sommige privé, </w:t>
       </w:r>
       <w:r>
         <w:t>een enkele</w:t>
       </w:r>
-      <w:bookmarkStart w:id="0" w:name="_GoBack"/>
-      <w:bookmarkEnd w:id="0"/>
       <w:r>
         <w:t xml:space="preserve"> publiek.</w:t>
       </w:r>
@@ -137,53 +158,189 @@
     </w:p>
     <w:p>
       <w:r>
-        <w:t>De dependencies tussen packages worden vastgelegd in</w:t>
-      </w:r>
-    </w:p>
-    <w:p>
-      <w:pPr>
-        <w:pStyle w:val="Lijstalinea"/>
+        <w:t xml:space="preserve">De </w:t>
+      </w:r>
+      <w:proofErr w:type="spellStart"/>
+      <w:r>
+        <w:t>dependencies</w:t>
+      </w:r>
+      <w:proofErr w:type="spellEnd"/>
+      <w:r>
+        <w:t xml:space="preserve"> tussen packages worden vastgelegd in</w:t>
+      </w:r>
+    </w:p>
+    <w:p>
+      <w:pPr>
+        <w:pStyle w:val="ListParagraph"/>
         <w:numPr>
           <w:ilvl w:val="0"/>
           <w:numId w:val="13"/>
         </w:numPr>
       </w:pPr>
       <w:r>
-        <w:t>de package.json file voor zuivere javascript projecten;</w:t>
-      </w:r>
-    </w:p>
-    <w:p>
-      <w:pPr>
-        <w:pStyle w:val="Lijstalinea"/>
+        <w:t xml:space="preserve">de </w:t>
+      </w:r>
+      <w:proofErr w:type="spellStart"/>
+      <w:r>
+        <w:t>package.json</w:t>
+      </w:r>
+      <w:proofErr w:type="spellEnd"/>
+      <w:r>
+        <w:t xml:space="preserve"> file voor zuivere javascript projecten;</w:t>
+      </w:r>
+    </w:p>
+    <w:p>
+      <w:pPr>
+        <w:pStyle w:val="ListParagraph"/>
         <w:numPr>
           <w:ilvl w:val="0"/>
           <w:numId w:val="13"/>
         </w:numPr>
       </w:pPr>
       <w:r>
-        <w:t>de psc-package.json file voor purescript projecten die werken met psc-package</w:t>
-      </w:r>
-    </w:p>
-    <w:p>
-      <w:pPr>
-        <w:pStyle w:val="Lijstalinea"/>
+        <w:t xml:space="preserve">de </w:t>
+      </w:r>
+      <w:proofErr w:type="spellStart"/>
+      <w:r>
+        <w:t>psc-package.json</w:t>
+      </w:r>
+      <w:proofErr w:type="spellEnd"/>
+      <w:r>
+        <w:t xml:space="preserve"> file voor </w:t>
+      </w:r>
+      <w:proofErr w:type="spellStart"/>
+      <w:r>
+        <w:t>purescript</w:t>
+      </w:r>
+      <w:proofErr w:type="spellEnd"/>
+      <w:r>
+        <w:t xml:space="preserve"> projecten die werken met </w:t>
+      </w:r>
+      <w:proofErr w:type="spellStart"/>
+      <w:r>
+        <w:t>psc</w:t>
+      </w:r>
+      <w:proofErr w:type="spellEnd"/>
+      <w:r>
+        <w:t>-package</w:t>
+      </w:r>
+    </w:p>
+    <w:p>
+      <w:pPr>
+        <w:pStyle w:val="ListParagraph"/>
         <w:numPr>
           <w:ilvl w:val="0"/>
           <w:numId w:val="13"/>
         </w:numPr>
       </w:pPr>
       <w:r>
-        <w:t>de bower.json file voor purescript projecten die werken met Bower.</w:t>
-      </w:r>
-    </w:p>
-    <w:p>
-      <w:r>
-        <w:t>Om te voorkomen dat projecten die packages importeren zo’n package doorlopend moeten herinstalleren (met npm, bower of psc-package) vervang ik de package directories in de dependencies (resp. bower_components, node_modules of .psc-package) door symbolic links naar hun source directories in ~Code.</w:t>
-      </w:r>
-    </w:p>
-    <w:p>
-      <w:pPr>
-        <w:pStyle w:val="Kop1"/>
+        <w:t xml:space="preserve">de </w:t>
+      </w:r>
+      <w:proofErr w:type="spellStart"/>
+      <w:r>
+        <w:t>bower.json</w:t>
+      </w:r>
+      <w:proofErr w:type="spellEnd"/>
+      <w:r>
+        <w:t xml:space="preserve"> file voor </w:t>
+      </w:r>
+      <w:proofErr w:type="spellStart"/>
+      <w:r>
+        <w:t>purescript</w:t>
+      </w:r>
+      <w:proofErr w:type="spellEnd"/>
+      <w:r>
+        <w:t xml:space="preserve"> projecten die werken met </w:t>
+      </w:r>
+      <w:proofErr w:type="spellStart"/>
+      <w:r>
+        <w:t>Bower</w:t>
+      </w:r>
+      <w:proofErr w:type="spellEnd"/>
+      <w:r>
+        <w:t>.</w:t>
+      </w:r>
+    </w:p>
+    <w:p>
+      <w:r>
+        <w:t xml:space="preserve">Om te voorkomen dat projecten die packages importeren zo’n package doorlopend moeten </w:t>
+      </w:r>
+      <w:proofErr w:type="spellStart"/>
+      <w:r>
+        <w:t>herinstalleren</w:t>
+      </w:r>
+      <w:proofErr w:type="spellEnd"/>
+      <w:r>
+        <w:t xml:space="preserve"> (met </w:t>
+      </w:r>
+      <w:proofErr w:type="spellStart"/>
+      <w:r>
+        <w:t>npm</w:t>
+      </w:r>
+      <w:proofErr w:type="spellEnd"/>
+      <w:r>
+        <w:t xml:space="preserve">, </w:t>
+      </w:r>
+      <w:proofErr w:type="spellStart"/>
+      <w:r>
+        <w:t>bower</w:t>
+      </w:r>
+      <w:proofErr w:type="spellEnd"/>
+      <w:r>
+        <w:t xml:space="preserve"> of </w:t>
+      </w:r>
+      <w:proofErr w:type="spellStart"/>
+      <w:r>
+        <w:t>psc</w:t>
+      </w:r>
+      <w:proofErr w:type="spellEnd"/>
+      <w:r>
+        <w:t xml:space="preserve">-package) vervang ik de package directories in de </w:t>
+      </w:r>
+      <w:proofErr w:type="spellStart"/>
+      <w:r>
+        <w:t>dependencies</w:t>
+      </w:r>
+      <w:proofErr w:type="spellEnd"/>
+      <w:r>
+        <w:t xml:space="preserve"> (resp. </w:t>
+      </w:r>
+      <w:proofErr w:type="spellStart"/>
+      <w:r>
+        <w:t>bower_components</w:t>
+      </w:r>
+      <w:proofErr w:type="spellEnd"/>
+      <w:r>
+        <w:t xml:space="preserve">, </w:t>
+      </w:r>
+      <w:proofErr w:type="spellStart"/>
+      <w:r>
+        <w:t>node_modules</w:t>
+      </w:r>
+      <w:proofErr w:type="spellEnd"/>
+      <w:r>
+        <w:t xml:space="preserve"> of .</w:t>
+      </w:r>
+      <w:proofErr w:type="spellStart"/>
+      <w:r>
+        <w:t>psc</w:t>
+      </w:r>
+      <w:proofErr w:type="spellEnd"/>
+      <w:r>
+        <w:t xml:space="preserve">-package) door </w:t>
+      </w:r>
+      <w:proofErr w:type="spellStart"/>
+      <w:r>
+        <w:t>symbolic</w:t>
+      </w:r>
+      <w:proofErr w:type="spellEnd"/>
+      <w:r>
+        <w:t xml:space="preserve"> links naar hun source directories in ~Code.</w:t>
+      </w:r>
+    </w:p>
+    <w:p>
+      <w:pPr>
+        <w:pStyle w:val="Heading1"/>
       </w:pPr>
       <w:r>
         <w:t>Actieve projecten</w:t>
@@ -191,142 +348,166 @@
     </w:p>
     <w:p>
       <w:r>
-        <w:t xml:space="preserve">Dit zijn projecten die in ~Code aanwezig zijn en waar ik aan ontwikkel. Historische projecten zijn mogelijk wel aanwezig op Github, maar niet in ~Code. </w:t>
-      </w:r>
-    </w:p>
-    <w:p>
-      <w:pPr>
-        <w:pStyle w:val="Kop2"/>
-      </w:pPr>
-      <w:r>
-        <w:t>perspectives-core (private)</w:t>
-      </w:r>
-    </w:p>
-    <w:p>
-      <w:r>
-        <w:t>Dit is de kern van Perspectives. Historisch ontstaan als fork van perspectives-electron-app.</w:t>
-      </w:r>
-    </w:p>
-    <w:p>
-      <w:r>
-        <w:t>Dependencies:</w:t>
-      </w:r>
-    </w:p>
-    <w:p>
-      <w:pPr>
-        <w:pStyle w:val="Lijstalinea"/>
+        <w:t xml:space="preserve">Dit zijn projecten die in ~Code aanwezig zijn en waar ik aan ontwikkel. Historische projecten zijn mogelijk wel aanwezig op </w:t>
+      </w:r>
+      <w:proofErr w:type="spellStart"/>
+      <w:r>
+        <w:t>Github</w:t>
+      </w:r>
+      <w:proofErr w:type="spellEnd"/>
+      <w:r>
+        <w:t xml:space="preserve">, maar niet in ~Code. </w:t>
+      </w:r>
+    </w:p>
+    <w:p>
+      <w:pPr>
+        <w:pStyle w:val="Heading2"/>
+      </w:pPr>
+      <w:proofErr w:type="spellStart"/>
+      <w:r>
+        <w:t>perspectives-core</w:t>
+      </w:r>
+      <w:proofErr w:type="spellEnd"/>
+      <w:r>
+        <w:t xml:space="preserve"> (private)</w:t>
+      </w:r>
+    </w:p>
+    <w:p>
+      <w:r>
+        <w:t xml:space="preserve">Dit is de kern van </w:t>
+      </w:r>
+      <w:proofErr w:type="spellStart"/>
+      <w:r>
+        <w:t>Perspectives</w:t>
+      </w:r>
+      <w:proofErr w:type="spellEnd"/>
+      <w:r>
+        <w:t xml:space="preserve">. Historisch ontstaan als </w:t>
+      </w:r>
+      <w:proofErr w:type="spellStart"/>
+      <w:r>
+        <w:t>fork</w:t>
+      </w:r>
+      <w:proofErr w:type="spellEnd"/>
+      <w:r>
+        <w:t xml:space="preserve"> van </w:t>
+      </w:r>
+      <w:proofErr w:type="spellStart"/>
+      <w:r>
+        <w:t>perspectives</w:t>
+      </w:r>
+      <w:proofErr w:type="spellEnd"/>
+      <w:r>
+        <w:t>-</w:t>
+      </w:r>
+      <w:proofErr w:type="spellStart"/>
+      <w:r>
+        <w:t>electron</w:t>
+      </w:r>
+      <w:proofErr w:type="spellEnd"/>
+      <w:r>
+        <w:t>-app.</w:t>
+      </w:r>
+    </w:p>
+    <w:p>
+      <w:proofErr w:type="spellStart"/>
+      <w:r>
+        <w:t>Dependencies</w:t>
+      </w:r>
+      <w:proofErr w:type="spellEnd"/>
+      <w:r>
+        <w:t xml:space="preserve"> via </w:t>
+      </w:r>
+      <w:proofErr w:type="spellStart"/>
+      <w:r>
+        <w:t>psc</w:t>
+      </w:r>
+      <w:proofErr w:type="spellEnd"/>
+      <w:r>
+        <w:t>-package</w:t>
+      </w:r>
+      <w:r>
+        <w:t>:</w:t>
+      </w:r>
+    </w:p>
+    <w:p>
+      <w:pPr>
+        <w:pStyle w:val="ListParagraph"/>
         <w:numPr>
           <w:ilvl w:val="0"/>
           <w:numId w:val="14"/>
         </w:numPr>
       </w:pPr>
-      <w:r>
-        <w:t>purescript-aff-sockets</w:t>
-      </w:r>
-    </w:p>
-    <w:p>
-      <w:pPr>
-        <w:pStyle w:val="Lijstalinea"/>
+      <w:proofErr w:type="spellStart"/>
+      <w:r>
+        <w:t>perspectives-apitypes</w:t>
+      </w:r>
+      <w:proofErr w:type="spellEnd"/>
+    </w:p>
+    <w:p>
+      <w:pPr>
+        <w:pStyle w:val="ListParagraph"/>
         <w:numPr>
           <w:ilvl w:val="0"/>
           <w:numId w:val="14"/>
         </w:numPr>
       </w:pPr>
-      <w:r>
-        <w:t>perspectives-client</w:t>
-      </w:r>
-    </w:p>
-    <w:p>
-      <w:r>
-        <w:t xml:space="preserve">De core heeft perspectives-client nodig omdat hij altijd het interne kanaal opzet en daarvoor de functie </w:t>
-      </w:r>
-      <w:r>
-        <w:rPr>
-          <w:rStyle w:val="inlinecode"/>
-        </w:rPr>
-        <w:t>perspectivesApiProxy.createRequestEmitterImpl</w:t>
-      </w:r>
-      <w:r>
-        <w:t xml:space="preserve"> nodig heeft).</w:t>
-      </w:r>
-    </w:p>
-    <w:p>
-      <w:pPr>
-        <w:pStyle w:val="Kop2"/>
-        <w:rPr>
-          <w:lang w:val="en-US"/>
-        </w:rPr>
-      </w:pPr>
-      <w:r>
-        <w:rPr>
-          <w:lang w:val="en-US"/>
-        </w:rPr>
-        <w:t>purescript-aff-sockets (publiek)</w:t>
-      </w:r>
-    </w:p>
-    <w:p>
-      <w:pPr>
-        <w:rPr>
-          <w:lang w:val="en-US"/>
-        </w:rPr>
-      </w:pPr>
-      <w:r>
-        <w:rPr>
-          <w:lang w:val="en-US"/>
-        </w:rPr>
-        <w:t>De coroutine abstractie op TCP sockets.</w:t>
-      </w:r>
-    </w:p>
-    <w:p>
-      <w:pPr>
-        <w:pStyle w:val="Kop2"/>
-        <w:rPr>
-          <w:lang w:val="en-US"/>
-        </w:rPr>
-      </w:pPr>
-      <w:r>
-        <w:rPr>
-          <w:lang w:val="en-US"/>
-        </w:rPr>
-        <w:t>perspectives-client (private)</w:t>
-      </w:r>
-    </w:p>
-    <w:p>
-      <w:r>
-        <w:t>Bestaat uit twee files:</w:t>
-      </w:r>
-    </w:p>
-    <w:p>
-      <w:pPr>
-        <w:pStyle w:val="Lijstalinea"/>
+      <w:proofErr w:type="spellStart"/>
+      <w:r>
+        <w:t>purescript-avar-monadask</w:t>
+      </w:r>
+      <w:proofErr w:type="spellEnd"/>
+    </w:p>
+    <w:p>
+      <w:pPr>
+        <w:pStyle w:val="ListParagraph"/>
         <w:numPr>
           <w:ilvl w:val="0"/>
           <w:numId w:val="14"/>
         </w:numPr>
       </w:pPr>
-      <w:r>
-        <w:lastRenderedPageBreak/>
-        <w:t>perspectivesApiProxy.js</w:t>
-      </w:r>
-    </w:p>
-    <w:p>
-      <w:pPr>
-        <w:pStyle w:val="Lijstalinea"/>
+      <w:proofErr w:type="spellStart"/>
+      <w:r>
+        <w:t>perspectives-couchdb</w:t>
+      </w:r>
+      <w:proofErr w:type="spellEnd"/>
+    </w:p>
+    <w:p>
+      <w:r>
+        <w:t xml:space="preserve">Via </w:t>
+      </w:r>
+      <w:proofErr w:type="spellStart"/>
+      <w:r>
+        <w:t>package.json</w:t>
+      </w:r>
+      <w:proofErr w:type="spellEnd"/>
+      <w:r>
+        <w:t xml:space="preserve"> (dus wordt met </w:t>
+      </w:r>
+      <w:proofErr w:type="spellStart"/>
+      <w:r>
+        <w:t>npm</w:t>
+      </w:r>
+      <w:proofErr w:type="spellEnd"/>
+      <w:r>
+        <w:t xml:space="preserve"> </w:t>
+      </w:r>
+      <w:proofErr w:type="spellStart"/>
+      <w:r>
+        <w:t>install</w:t>
+      </w:r>
+      <w:proofErr w:type="spellEnd"/>
+      <w:r>
+        <w:t xml:space="preserve"> toegevoegd):</w:t>
+      </w:r>
+    </w:p>
+    <w:p>
+      <w:pPr>
+        <w:pStyle w:val="ListParagraph"/>
         <w:numPr>
           <w:ilvl w:val="0"/>
           <w:numId w:val="14"/>
         </w:numPr>
-      </w:pPr>
-      <w:r>
-        <w:t>perspectives-react-components.js</w:t>
-      </w:r>
-      <w:r>
-        <w:t xml:space="preserve"> (voorheen hoc.js)</w:t>
-      </w:r>
-    </w:p>
-    <w:p>
-      <w:pPr>
-        <w:pStyle w:val="Kop2"/>
         <w:rPr>
           <w:lang w:val="en-US"/>
         </w:rPr>
@@ -335,8 +516,406 @@
         <w:rPr>
           <w:lang w:val="en-US"/>
         </w:rPr>
+        <w:t>perspectives-proxy</w:t>
+      </w:r>
+    </w:p>
+    <w:p>
+      <w:pPr>
+        <w:pStyle w:val="Heading2"/>
+        <w:rPr>
+          <w:lang w:val="en-US"/>
+        </w:rPr>
+      </w:pPr>
+      <w:proofErr w:type="spellStart"/>
+      <w:r>
+        <w:rPr>
+          <w:lang w:val="en-US"/>
+        </w:rPr>
+        <w:t>purescript</w:t>
+      </w:r>
+      <w:proofErr w:type="spellEnd"/>
+      <w:r>
+        <w:rPr>
+          <w:lang w:val="en-US"/>
+        </w:rPr>
+        <w:t>-</w:t>
+      </w:r>
+      <w:proofErr w:type="spellStart"/>
+      <w:r>
+        <w:rPr>
+          <w:lang w:val="en-US"/>
+        </w:rPr>
+        <w:t>aff</w:t>
+      </w:r>
+      <w:proofErr w:type="spellEnd"/>
+      <w:r>
+        <w:rPr>
+          <w:lang w:val="en-US"/>
+        </w:rPr>
+        <w:t>-sockets (</w:t>
+      </w:r>
+      <w:proofErr w:type="spellStart"/>
+      <w:r>
+        <w:rPr>
+          <w:lang w:val="en-US"/>
+        </w:rPr>
+        <w:t>publiek</w:t>
+      </w:r>
+      <w:proofErr w:type="spellEnd"/>
+      <w:r>
+        <w:rPr>
+          <w:lang w:val="en-US"/>
+        </w:rPr>
+        <w:t>)</w:t>
+      </w:r>
+    </w:p>
+    <w:p>
+      <w:pPr>
+        <w:rPr>
+          <w:lang w:val="en-US"/>
+        </w:rPr>
+      </w:pPr>
+      <w:r>
+        <w:rPr>
+          <w:lang w:val="en-US"/>
+        </w:rPr>
+        <w:t xml:space="preserve">De coroutine </w:t>
+      </w:r>
+      <w:proofErr w:type="spellStart"/>
+      <w:r>
+        <w:rPr>
+          <w:lang w:val="en-US"/>
+        </w:rPr>
+        <w:t>abstractie</w:t>
+      </w:r>
+      <w:proofErr w:type="spellEnd"/>
+      <w:r>
+        <w:rPr>
+          <w:lang w:val="en-US"/>
+        </w:rPr>
+        <w:t xml:space="preserve"> op TCP sockets.</w:t>
+      </w:r>
+    </w:p>
+    <w:p>
+      <w:pPr>
+        <w:pStyle w:val="Heading2"/>
+      </w:pPr>
+      <w:proofErr w:type="spellStart"/>
+      <w:r>
+        <w:lastRenderedPageBreak/>
+        <w:t>perspectives</w:t>
+      </w:r>
+      <w:proofErr w:type="spellEnd"/>
+      <w:r>
+        <w:t>-proxy</w:t>
+      </w:r>
+    </w:p>
+    <w:p>
+      <w:r>
+        <w:t xml:space="preserve">Javascript code die </w:t>
+      </w:r>
+      <w:r>
+        <w:t xml:space="preserve">toegang </w:t>
+      </w:r>
+      <w:r>
+        <w:t xml:space="preserve">geeft </w:t>
+      </w:r>
+      <w:r>
+        <w:t xml:space="preserve">tot </w:t>
+      </w:r>
+      <w:proofErr w:type="spellStart"/>
+      <w:r>
+        <w:t>perspectives-core</w:t>
+      </w:r>
+      <w:proofErr w:type="spellEnd"/>
+      <w:r>
+        <w:t xml:space="preserve"> via TCP of een intern kanaal.</w:t>
+      </w:r>
+    </w:p>
+    <w:p>
+      <w:pPr>
+        <w:pStyle w:val="Heading2"/>
+      </w:pPr>
+      <w:proofErr w:type="spellStart"/>
+      <w:r>
+        <w:t>perspectives-react</w:t>
+      </w:r>
+      <w:proofErr w:type="spellEnd"/>
+    </w:p>
+    <w:p>
+      <w:r>
+        <w:t>Javascript c</w:t>
+      </w:r>
+      <w:r>
+        <w:t xml:space="preserve">omponenten om een GUI te bouwen met het </w:t>
+      </w:r>
+      <w:proofErr w:type="spellStart"/>
+      <w:r>
+        <w:t>perspectives</w:t>
+      </w:r>
+      <w:proofErr w:type="spellEnd"/>
+      <w:r>
+        <w:t>-protocol.</w:t>
+      </w:r>
+      <w:r>
+        <w:t xml:space="preserve"> </w:t>
+      </w:r>
+      <w:proofErr w:type="spellStart"/>
+      <w:r>
+        <w:t>Dependencies</w:t>
+      </w:r>
+      <w:proofErr w:type="spellEnd"/>
+      <w:r>
+        <w:t>:</w:t>
+      </w:r>
+    </w:p>
+    <w:p>
+      <w:pPr>
+        <w:pStyle w:val="ListParagraph"/>
+        <w:numPr>
+          <w:ilvl w:val="0"/>
+          <w:numId w:val="16"/>
+        </w:numPr>
+      </w:pPr>
+      <w:proofErr w:type="spellStart"/>
+      <w:r>
+        <w:t>perspectives</w:t>
+      </w:r>
+      <w:proofErr w:type="spellEnd"/>
+      <w:r>
+        <w:t>-proxy</w:t>
+      </w:r>
+    </w:p>
+    <w:p>
+      <w:pPr>
+        <w:pStyle w:val="Heading2"/>
+      </w:pPr>
+      <w:proofErr w:type="spellStart"/>
+      <w:r>
+        <w:t>perspectives-apitypes</w:t>
+      </w:r>
+      <w:proofErr w:type="spellEnd"/>
+    </w:p>
+    <w:p>
+      <w:r>
+        <w:t xml:space="preserve">Types om in </w:t>
+      </w:r>
+      <w:proofErr w:type="spellStart"/>
+      <w:r>
+        <w:t>Purescript</w:t>
+      </w:r>
+      <w:proofErr w:type="spellEnd"/>
+      <w:r>
+        <w:t xml:space="preserve"> programma’s te gebruiken die communiceren met </w:t>
+      </w:r>
+      <w:proofErr w:type="spellStart"/>
+      <w:r>
+        <w:t>Perspectives-core</w:t>
+      </w:r>
+      <w:proofErr w:type="spellEnd"/>
+      <w:r>
+        <w:t xml:space="preserve"> over TCP.</w:t>
+      </w:r>
+    </w:p>
+    <w:p>
+      <w:pPr>
+        <w:pStyle w:val="Heading2"/>
+      </w:pPr>
+      <w:proofErr w:type="spellStart"/>
+      <w:r>
         <w:t>perspectives-arc-languageserver</w:t>
       </w:r>
+      <w:proofErr w:type="spellEnd"/>
+      <w:r>
+        <w:t xml:space="preserve"> (private)</w:t>
+      </w:r>
+    </w:p>
+    <w:p>
+      <w:r>
+        <w:t xml:space="preserve">Dit is een </w:t>
+      </w:r>
+      <w:r>
+        <w:t xml:space="preserve">TCP </w:t>
+      </w:r>
+      <w:proofErr w:type="spellStart"/>
+      <w:r>
+        <w:t>client</w:t>
+      </w:r>
+      <w:proofErr w:type="spellEnd"/>
+      <w:r>
+        <w:t xml:space="preserve"> van </w:t>
+      </w:r>
+      <w:proofErr w:type="spellStart"/>
+      <w:r>
+        <w:t>perspectives-core</w:t>
+      </w:r>
+      <w:proofErr w:type="spellEnd"/>
+      <w:r>
+        <w:t xml:space="preserve"> en functioneert als </w:t>
+      </w:r>
+      <w:proofErr w:type="spellStart"/>
+      <w:r>
+        <w:t>language</w:t>
+      </w:r>
+      <w:proofErr w:type="spellEnd"/>
+      <w:r>
+        <w:t xml:space="preserve"> server via (b.v.) </w:t>
+      </w:r>
+      <w:proofErr w:type="spellStart"/>
+      <w:r>
+        <w:t>stdi</w:t>
+      </w:r>
+      <w:r>
+        <w:t>o</w:t>
+      </w:r>
+      <w:proofErr w:type="spellEnd"/>
+      <w:r>
+        <w:t xml:space="preserve"> voor </w:t>
+      </w:r>
+      <w:proofErr w:type="spellStart"/>
+      <w:r>
+        <w:t>atom-ide-perspectivesarc</w:t>
+      </w:r>
+      <w:proofErr w:type="spellEnd"/>
+      <w:r>
+        <w:t xml:space="preserve"> (en in de toekomst b.v. </w:t>
+      </w:r>
+      <w:proofErr w:type="spellStart"/>
+      <w:r>
+        <w:t>vscode-ide-perspectivesarc</w:t>
+      </w:r>
+      <w:proofErr w:type="spellEnd"/>
+      <w:r>
+        <w:t xml:space="preserve">). Tussen </w:t>
+      </w:r>
+      <w:proofErr w:type="spellStart"/>
+      <w:r>
+        <w:t>atom-ide-perspectivesarc</w:t>
+      </w:r>
+      <w:proofErr w:type="spellEnd"/>
+      <w:r>
+        <w:t xml:space="preserve"> en </w:t>
+      </w:r>
+      <w:proofErr w:type="spellStart"/>
+      <w:r>
+        <w:t>perspectives-arc-languageserver</w:t>
+      </w:r>
+      <w:proofErr w:type="spellEnd"/>
+      <w:r>
+        <w:t xml:space="preserve"> geldt het Language Server Protocol (LSP). Tussen </w:t>
+      </w:r>
+      <w:proofErr w:type="spellStart"/>
+      <w:r>
+        <w:t>perspectives-arc-languageserver</w:t>
+      </w:r>
+      <w:proofErr w:type="spellEnd"/>
+      <w:r>
+        <w:t xml:space="preserve"> en </w:t>
+      </w:r>
+      <w:proofErr w:type="spellStart"/>
+      <w:r>
+        <w:t>perspectives-core</w:t>
+      </w:r>
+      <w:proofErr w:type="spellEnd"/>
+      <w:r>
+        <w:t xml:space="preserve"> geldt het </w:t>
+      </w:r>
+      <w:proofErr w:type="spellStart"/>
+      <w:r>
+        <w:t>perspectives</w:t>
+      </w:r>
+      <w:proofErr w:type="spellEnd"/>
+      <w:r>
+        <w:t>-protocol.</w:t>
+      </w:r>
+    </w:p>
+    <w:p>
+      <w:proofErr w:type="spellStart"/>
+      <w:r>
+        <w:t>Dependencies</w:t>
+      </w:r>
+      <w:proofErr w:type="spellEnd"/>
+      <w:r>
+        <w:t>:</w:t>
+      </w:r>
+    </w:p>
+    <w:p>
+      <w:pPr>
+        <w:pStyle w:val="ListParagraph"/>
+        <w:numPr>
+          <w:ilvl w:val="0"/>
+          <w:numId w:val="15"/>
+        </w:numPr>
+      </w:pPr>
+      <w:proofErr w:type="spellStart"/>
+      <w:r>
+        <w:t>purescript</w:t>
+      </w:r>
+      <w:proofErr w:type="spellEnd"/>
+      <w:r>
+        <w:t>-</w:t>
+      </w:r>
+      <w:proofErr w:type="spellStart"/>
+      <w:r>
+        <w:t>aff</w:t>
+      </w:r>
+      <w:proofErr w:type="spellEnd"/>
+      <w:r>
+        <w:t>-sockets</w:t>
+      </w:r>
+    </w:p>
+    <w:p>
+      <w:pPr>
+        <w:pStyle w:val="ListParagraph"/>
+        <w:numPr>
+          <w:ilvl w:val="0"/>
+          <w:numId w:val="15"/>
+        </w:numPr>
+      </w:pPr>
+      <w:proofErr w:type="spellStart"/>
+      <w:r>
+        <w:t>perspectives-apitypes</w:t>
+      </w:r>
+      <w:proofErr w:type="spellEnd"/>
+    </w:p>
+    <w:p>
+      <w:pPr>
+        <w:pStyle w:val="ListParagraph"/>
+        <w:numPr>
+          <w:ilvl w:val="0"/>
+          <w:numId w:val="15"/>
+        </w:numPr>
+      </w:pPr>
+      <w:proofErr w:type="spellStart"/>
+      <w:r>
+        <w:t>purescript-</w:t>
+      </w:r>
+      <w:r>
+        <w:t>avar-monadask</w:t>
+      </w:r>
+      <w:proofErr w:type="spellEnd"/>
+    </w:p>
+    <w:p>
+      <w:pPr>
+        <w:pStyle w:val="Heading2"/>
+        <w:rPr>
+          <w:lang w:val="en-US"/>
+        </w:rPr>
+      </w:pPr>
+      <w:r>
+        <w:rPr>
+          <w:lang w:val="en-US"/>
+        </w:rPr>
+        <w:t>atom-ide-</w:t>
+      </w:r>
+      <w:proofErr w:type="spellStart"/>
+      <w:r>
+        <w:rPr>
+          <w:lang w:val="en-US"/>
+        </w:rPr>
+        <w:t>perspectivesarc</w:t>
+      </w:r>
+      <w:proofErr w:type="spellEnd"/>
       <w:r>
         <w:rPr>
           <w:lang w:val="en-US"/>
@@ -346,145 +925,241 @@
     </w:p>
     <w:p>
       <w:r>
+        <w:t>Dit is het Atom package</w:t>
+      </w:r>
+      <w:r>
+        <w:t xml:space="preserve"> dat via het LSP protocol zorgt voor compilatie, </w:t>
+      </w:r>
+      <w:proofErr w:type="spellStart"/>
+      <w:r>
+        <w:t>autocompletion</w:t>
+      </w:r>
+      <w:proofErr w:type="spellEnd"/>
+      <w:r>
+        <w:t xml:space="preserve">, error </w:t>
+      </w:r>
+      <w:proofErr w:type="spellStart"/>
+      <w:r>
+        <w:t>checking</w:t>
+      </w:r>
+      <w:proofErr w:type="spellEnd"/>
+      <w:r>
+        <w:t xml:space="preserve"> enz. voor de </w:t>
+      </w:r>
+      <w:proofErr w:type="spellStart"/>
+      <w:r>
+        <w:t>Perspectives</w:t>
+      </w:r>
+      <w:proofErr w:type="spellEnd"/>
+      <w:r>
+        <w:t xml:space="preserve"> </w:t>
+      </w:r>
+      <w:proofErr w:type="spellStart"/>
+      <w:r>
+        <w:t>Arc</w:t>
+      </w:r>
+      <w:proofErr w:type="spellEnd"/>
+      <w:r>
+        <w:t xml:space="preserve"> taal in Atom.</w:t>
+      </w:r>
+      <w:r>
+        <w:t xml:space="preserve"> </w:t>
+      </w:r>
+      <w:proofErr w:type="spellStart"/>
+      <w:r>
+        <w:t>Dependencies</w:t>
+      </w:r>
+      <w:proofErr w:type="spellEnd"/>
+      <w:r>
+        <w:t>:</w:t>
+      </w:r>
+    </w:p>
+    <w:p>
+      <w:pPr>
+        <w:pStyle w:val="ListParagraph"/>
+        <w:numPr>
+          <w:ilvl w:val="0"/>
+          <w:numId w:val="16"/>
+        </w:numPr>
+      </w:pPr>
+      <w:proofErr w:type="spellStart"/>
+      <w:r>
+        <w:t>perspectives-arc-languageserver</w:t>
+      </w:r>
+      <w:proofErr w:type="spellEnd"/>
+      <w:r>
+        <w:t xml:space="preserve"> (nog niet aangebracht)</w:t>
+      </w:r>
+    </w:p>
+    <w:p>
+      <w:pPr>
+        <w:pStyle w:val="Heading2"/>
+      </w:pPr>
+      <w:proofErr w:type="spellStart"/>
+      <w:r>
+        <w:t>language-</w:t>
+      </w:r>
+      <w:r>
+        <w:t>perspectives-arc</w:t>
+      </w:r>
+      <w:proofErr w:type="spellEnd"/>
+      <w:r>
+        <w:t xml:space="preserve"> </w:t>
+      </w:r>
+      <w:r>
+        <w:t>(private)</w:t>
+      </w:r>
+    </w:p>
+    <w:p>
+      <w:r>
+        <w:t xml:space="preserve">Dit is het Atom package dat zorgt voor syntax </w:t>
+      </w:r>
+      <w:proofErr w:type="spellStart"/>
+      <w:r>
+        <w:t>highlighting</w:t>
+      </w:r>
+      <w:proofErr w:type="spellEnd"/>
+      <w:r>
+        <w:t xml:space="preserve"> van de </w:t>
+      </w:r>
+      <w:proofErr w:type="spellStart"/>
+      <w:r>
+        <w:t>Perspectives</w:t>
+      </w:r>
+      <w:proofErr w:type="spellEnd"/>
+      <w:r>
+        <w:t xml:space="preserve"> </w:t>
+      </w:r>
+      <w:proofErr w:type="spellStart"/>
+      <w:r>
+        <w:t>Arc</w:t>
+      </w:r>
+      <w:proofErr w:type="spellEnd"/>
+      <w:r>
+        <w:t xml:space="preserve"> taal in Atom.</w:t>
+      </w:r>
+    </w:p>
+    <w:p>
+      <w:pPr>
+        <w:pStyle w:val="Heading2"/>
+        <w:rPr>
+          <w:lang w:val="en-US"/>
+        </w:rPr>
+      </w:pPr>
+      <w:r>
+        <w:rPr>
+          <w:lang w:val="en-US"/>
+        </w:rPr>
+        <w:lastRenderedPageBreak/>
+        <w:t>perspectives-react-integrated-client</w:t>
+      </w:r>
+    </w:p>
+    <w:p>
+      <w:r>
         <w:t xml:space="preserve">Dit is een </w:t>
       </w:r>
-      <w:r>
-        <w:t>TCP client van perspectives-core en functioneert als language server via (b.v.) stdi</w:t>
-      </w:r>
-      <w:r>
-        <w:t>o voor atom-ide-perspectivesarc (en in de toekomst b.v. vscode-ide-perspectivesarc). Tussen atom-ide-perspectivesarc en perspectives-arc-languageserver geldt het Language Server Protocol (LSP). Tussen perspectives-arc-languageserver en perspectives-core geldt het perspectives-protocol.</w:t>
-      </w:r>
-    </w:p>
-    <w:p>
-      <w:r>
-        <w:t>Dependencies:</w:t>
-      </w:r>
-    </w:p>
-    <w:p>
-      <w:pPr>
-        <w:pStyle w:val="Lijstalinea"/>
+      <w:proofErr w:type="spellStart"/>
+      <w:r>
+        <w:t>Electron</w:t>
+      </w:r>
+      <w:proofErr w:type="spellEnd"/>
+      <w:r>
+        <w:t xml:space="preserve"> App waarin het </w:t>
+      </w:r>
+      <w:proofErr w:type="spellStart"/>
+      <w:r>
+        <w:t>renderer-process</w:t>
+      </w:r>
+      <w:proofErr w:type="spellEnd"/>
+      <w:r>
+        <w:t xml:space="preserve"> zowel de </w:t>
+      </w:r>
+      <w:proofErr w:type="spellStart"/>
+      <w:r>
+        <w:t>perspectives-core</w:t>
+      </w:r>
+      <w:proofErr w:type="spellEnd"/>
+      <w:r>
+        <w:t xml:space="preserve"> als een </w:t>
+      </w:r>
+      <w:r>
+        <w:t xml:space="preserve">user interface bevat. Beiden communiceren via het interne kanaal. Dit project is handig voor gelijktijdig debuggen van </w:t>
+      </w:r>
+      <w:proofErr w:type="spellStart"/>
+      <w:r>
+        <w:t>perspectives-core</w:t>
+      </w:r>
+      <w:proofErr w:type="spellEnd"/>
+      <w:r>
+        <w:t xml:space="preserve"> en </w:t>
+      </w:r>
+      <w:proofErr w:type="spellStart"/>
+      <w:r>
+        <w:t>perspectives-client</w:t>
+      </w:r>
+      <w:proofErr w:type="spellEnd"/>
+      <w:r>
+        <w:t>.</w:t>
+      </w:r>
+    </w:p>
+    <w:p>
+      <w:proofErr w:type="spellStart"/>
+      <w:r>
+        <w:t>Dependencies</w:t>
+      </w:r>
+      <w:proofErr w:type="spellEnd"/>
+      <w:r>
+        <w:t>:</w:t>
+      </w:r>
+    </w:p>
+    <w:p>
+      <w:pPr>
+        <w:pStyle w:val="ListParagraph"/>
         <w:numPr>
           <w:ilvl w:val="0"/>
           <w:numId w:val="15"/>
         </w:numPr>
       </w:pPr>
-      <w:r>
-        <w:t>purescript-aff-sockets</w:t>
-      </w:r>
-    </w:p>
-    <w:p>
-      <w:pPr>
-        <w:pStyle w:val="Kop2"/>
-        <w:rPr>
-          <w:lang w:val="en-US"/>
-        </w:rPr>
-      </w:pPr>
-      <w:r>
-        <w:rPr>
-          <w:lang w:val="en-US"/>
-        </w:rPr>
-        <w:t>atom-ide-perspectivesarc</w:t>
-      </w:r>
-      <w:r>
-        <w:rPr>
-          <w:lang w:val="en-US"/>
-        </w:rPr>
-        <w:t xml:space="preserve"> (private)</w:t>
-      </w:r>
-    </w:p>
-    <w:p>
-      <w:r>
-        <w:t>Dit is het Atom package</w:t>
-      </w:r>
-      <w:r>
-        <w:t xml:space="preserve"> dat via het LSP protocol zorgt voor compilatie, autocompletion, error checking enz. voor de Perspectives Arc taal in Atom.</w:t>
-      </w:r>
-    </w:p>
-    <w:p>
-      <w:pPr>
-        <w:pStyle w:val="Kop2"/>
-        <w:rPr>
-          <w:lang w:val="en-US"/>
-        </w:rPr>
-      </w:pPr>
-      <w:r>
-        <w:rPr>
-          <w:lang w:val="en-US"/>
-        </w:rPr>
-        <w:t>atom-language-purescript</w:t>
-      </w:r>
-      <w:r>
-        <w:rPr>
-          <w:lang w:val="en-US"/>
-        </w:rPr>
-        <w:t xml:space="preserve"> (private)</w:t>
-      </w:r>
-    </w:p>
-    <w:p>
-      <w:r>
-        <w:t>Dit is het Atom package dat zorgt voor syntax highlighting van de Perspectives Arc taal in Atom.</w:t>
-      </w:r>
-    </w:p>
-    <w:p>
-      <w:pPr>
-        <w:pStyle w:val="Kop2"/>
-        <w:rPr>
-          <w:lang w:val="en-US"/>
-        </w:rPr>
-      </w:pPr>
-      <w:r>
-        <w:rPr>
-          <w:lang w:val="en-US"/>
-        </w:rPr>
-        <w:t>perspectives-react-testclient1</w:t>
-      </w:r>
-      <w:r>
-        <w:rPr>
-          <w:lang w:val="en-US"/>
-        </w:rPr>
-        <w:t xml:space="preserve"> (zonder remote)</w:t>
-      </w:r>
-    </w:p>
-    <w:p>
-      <w:r>
-        <w:t xml:space="preserve">Dit is een Electron App waarin het renderer-process zowel de perspectives-core als een </w:t>
-      </w:r>
-      <w:r>
-        <w:t>user interface bevat. Beiden communiceren via het interne kanaal. Dit project is handig voor gelijktijdig debuggen van perspectives-core en perspectives-client.</w:t>
-      </w:r>
-    </w:p>
-    <w:p>
-      <w:r>
-        <w:t>Dependencies:</w:t>
-      </w:r>
-    </w:p>
-    <w:p>
-      <w:pPr>
-        <w:pStyle w:val="Lijstalinea"/>
+      <w:proofErr w:type="spellStart"/>
+      <w:r>
+        <w:t>perspectives-core</w:t>
+      </w:r>
+      <w:proofErr w:type="spellEnd"/>
+    </w:p>
+    <w:p>
+      <w:pPr>
+        <w:pStyle w:val="ListParagraph"/>
         <w:numPr>
           <w:ilvl w:val="0"/>
           <w:numId w:val="15"/>
         </w:numPr>
       </w:pPr>
-      <w:r>
-        <w:t>perspectives-core</w:t>
-      </w:r>
-    </w:p>
-    <w:p>
-      <w:pPr>
-        <w:pStyle w:val="Lijstalinea"/>
+      <w:proofErr w:type="spellStart"/>
+      <w:r>
+        <w:t>perspectives</w:t>
+      </w:r>
+      <w:proofErr w:type="spellEnd"/>
+      <w:r>
+        <w:t>-proxy</w:t>
+      </w:r>
+    </w:p>
+    <w:p>
+      <w:pPr>
+        <w:pStyle w:val="ListParagraph"/>
         <w:numPr>
           <w:ilvl w:val="0"/>
           <w:numId w:val="15"/>
         </w:numPr>
       </w:pPr>
-      <w:r>
-        <w:t>perspectives-client</w:t>
-      </w:r>
-    </w:p>
-    <w:p>
-      <w:pPr>
-        <w:pStyle w:val="Kop2"/>
+      <w:proofErr w:type="spellStart"/>
+      <w:r>
+        <w:t>perspectives-react</w:t>
+      </w:r>
+      <w:proofErr w:type="spellEnd"/>
+    </w:p>
+    <w:p>
+      <w:pPr>
+        <w:pStyle w:val="Heading2"/>
         <w:rPr>
           <w:lang w:val="en-US"/>
         </w:rPr>
@@ -493,26 +1168,488 @@
         <w:rPr>
           <w:lang w:val="en-US"/>
         </w:rPr>
-        <w:t>perspectives-react-testclient2</w:t>
+        <w:t>perspectives-</w:t>
       </w:r>
       <w:r>
         <w:rPr>
           <w:lang w:val="en-US"/>
         </w:rPr>
-        <w:t xml:space="preserve"> (zonder remote)</w:t>
-      </w:r>
-    </w:p>
-    <w:p>
-      <w:r>
-        <w:t>Dit is een Electron App waarin het renderer-process uitsluitend perspectives-client bevat. Di</w:t>
-      </w:r>
-      <w:r>
-        <w:t>t project gebruik ik als test van de TCP verbinding tussen perspectives-core en clients.</w:t>
-      </w:r>
-    </w:p>
-    <w:p>
-      <w:pPr>
-        <w:pStyle w:val="Kop1"/>
+        <w:t>development-client</w:t>
+      </w:r>
+    </w:p>
+    <w:p>
+      <w:r>
+        <w:t>Di</w:t>
+      </w:r>
+      <w:r>
+        <w:t xml:space="preserve">t project gebruik ik als test van de TCP verbinding tussen </w:t>
+      </w:r>
+      <w:proofErr w:type="spellStart"/>
+      <w:r>
+        <w:t>perspectives-core</w:t>
+      </w:r>
+      <w:proofErr w:type="spellEnd"/>
+      <w:r>
+        <w:t xml:space="preserve"> en </w:t>
+      </w:r>
+      <w:proofErr w:type="spellStart"/>
+      <w:r>
+        <w:t>clients</w:t>
+      </w:r>
+      <w:proofErr w:type="spellEnd"/>
+      <w:r>
+        <w:t>.</w:t>
+      </w:r>
+      <w:r>
+        <w:t xml:space="preserve"> Het bevat dus niet de </w:t>
+      </w:r>
+      <w:proofErr w:type="spellStart"/>
+      <w:r>
+        <w:t>core</w:t>
+      </w:r>
+      <w:proofErr w:type="spellEnd"/>
+      <w:r>
+        <w:t xml:space="preserve">: het is alleen een </w:t>
+      </w:r>
+      <w:proofErr w:type="spellStart"/>
+      <w:r>
+        <w:t>client</w:t>
+      </w:r>
+      <w:proofErr w:type="spellEnd"/>
+      <w:r>
+        <w:t xml:space="preserve">. </w:t>
+      </w:r>
+      <w:proofErr w:type="spellStart"/>
+      <w:r>
+        <w:t>Dependencies</w:t>
+      </w:r>
+      <w:proofErr w:type="spellEnd"/>
+      <w:r>
+        <w:t>:</w:t>
+      </w:r>
+    </w:p>
+    <w:p>
+      <w:pPr>
+        <w:pStyle w:val="ListParagraph"/>
+        <w:numPr>
+          <w:ilvl w:val="0"/>
+          <w:numId w:val="16"/>
+        </w:numPr>
+      </w:pPr>
+      <w:proofErr w:type="spellStart"/>
+      <w:r>
+        <w:t>perspectives</w:t>
+      </w:r>
+      <w:proofErr w:type="spellEnd"/>
+      <w:r>
+        <w:t>-proxy</w:t>
+      </w:r>
+    </w:p>
+    <w:p>
+      <w:pPr>
+        <w:pStyle w:val="ListParagraph"/>
+        <w:numPr>
+          <w:ilvl w:val="0"/>
+          <w:numId w:val="16"/>
+        </w:numPr>
+      </w:pPr>
+      <w:proofErr w:type="spellStart"/>
+      <w:r>
+        <w:t>perspectives-react</w:t>
+      </w:r>
+      <w:proofErr w:type="spellEnd"/>
+    </w:p>
+    <w:p>
+      <w:pPr>
+        <w:pStyle w:val="Heading2"/>
+      </w:pPr>
+      <w:proofErr w:type="spellStart"/>
+      <w:r>
+        <w:t>perspectives</w:t>
+      </w:r>
+      <w:proofErr w:type="spellEnd"/>
+      <w:r>
+        <w:t>-</w:t>
+      </w:r>
+      <w:proofErr w:type="spellStart"/>
+      <w:r>
+        <w:t>relay</w:t>
+      </w:r>
+      <w:proofErr w:type="spellEnd"/>
+      <w:r>
+        <w:t>-server</w:t>
+      </w:r>
+    </w:p>
+    <w:p>
+      <w:r>
+        <w:t xml:space="preserve">Dit is de </w:t>
+      </w:r>
+      <w:proofErr w:type="spellStart"/>
+      <w:r>
+        <w:t>stand-alone</w:t>
+      </w:r>
+      <w:proofErr w:type="spellEnd"/>
+      <w:r>
+        <w:t xml:space="preserve"> code voor een server die als een Node proces draait en toegang geeft tot een </w:t>
+      </w:r>
+      <w:proofErr w:type="spellStart"/>
+      <w:r>
+        <w:t>couchdb</w:t>
+      </w:r>
+      <w:proofErr w:type="spellEnd"/>
+      <w:r>
+        <w:t xml:space="preserve"> installatie. Hij heeft twee functies waarmee een gebruiker een postdatabase kan aanmaken op deze </w:t>
+      </w:r>
+      <w:proofErr w:type="spellStart"/>
+      <w:r>
+        <w:t>couchdb</w:t>
+      </w:r>
+      <w:proofErr w:type="spellEnd"/>
+      <w:r>
+        <w:t>.</w:t>
+      </w:r>
+      <w:r>
+        <w:t xml:space="preserve"> </w:t>
+      </w:r>
+      <w:proofErr w:type="spellStart"/>
+      <w:r>
+        <w:t>Dependencies</w:t>
+      </w:r>
+      <w:proofErr w:type="spellEnd"/>
+      <w:r>
+        <w:t>:</w:t>
+      </w:r>
+    </w:p>
+    <w:p>
+      <w:pPr>
+        <w:pStyle w:val="ListParagraph"/>
+        <w:numPr>
+          <w:ilvl w:val="0"/>
+          <w:numId w:val="17"/>
+        </w:numPr>
+      </w:pPr>
+      <w:proofErr w:type="spellStart"/>
+      <w:r>
+        <w:t>perspectives-couchdb</w:t>
+      </w:r>
+      <w:proofErr w:type="spellEnd"/>
+    </w:p>
+    <w:p>
+      <w:pPr>
+        <w:pStyle w:val="Heading2"/>
+      </w:pPr>
+      <w:proofErr w:type="spellStart"/>
+      <w:r>
+        <w:t>perspectives-couchdb</w:t>
+      </w:r>
+      <w:proofErr w:type="spellEnd"/>
+    </w:p>
+    <w:p>
+      <w:r>
+        <w:t xml:space="preserve">Functies om in te loggen bij </w:t>
+      </w:r>
+      <w:proofErr w:type="spellStart"/>
+      <w:r>
+        <w:t>Couchdb</w:t>
+      </w:r>
+      <w:proofErr w:type="spellEnd"/>
+      <w:r>
+        <w:t xml:space="preserve"> en users en databases te beheren. Een afsplitsing van </w:t>
+      </w:r>
+      <w:proofErr w:type="spellStart"/>
+      <w:r>
+        <w:t>perspectives-core</w:t>
+      </w:r>
+      <w:proofErr w:type="spellEnd"/>
+      <w:r>
+        <w:t xml:space="preserve"> om code te kunnen delen met </w:t>
+      </w:r>
+      <w:proofErr w:type="spellStart"/>
+      <w:r>
+        <w:t>perspectives</w:t>
+      </w:r>
+      <w:proofErr w:type="spellEnd"/>
+      <w:r>
+        <w:t>-</w:t>
+      </w:r>
+      <w:proofErr w:type="spellStart"/>
+      <w:r>
+        <w:t>relay</w:t>
+      </w:r>
+      <w:proofErr w:type="spellEnd"/>
+      <w:r>
+        <w:t>-server.</w:t>
+      </w:r>
+      <w:r>
+        <w:t xml:space="preserve"> </w:t>
+      </w:r>
+      <w:proofErr w:type="spellStart"/>
+      <w:r>
+        <w:t>Dependencies</w:t>
+      </w:r>
+      <w:proofErr w:type="spellEnd"/>
+      <w:r>
+        <w:t>:</w:t>
+      </w:r>
+    </w:p>
+    <w:p>
+      <w:pPr>
+        <w:pStyle w:val="ListParagraph"/>
+        <w:numPr>
+          <w:ilvl w:val="0"/>
+          <w:numId w:val="14"/>
+        </w:numPr>
+      </w:pPr>
+      <w:r>
+        <w:t>purescript-</w:t>
+      </w:r>
+      <w:bookmarkStart w:id="0" w:name="_GoBack"/>
+      <w:bookmarkEnd w:id="0"/>
+      <w:r>
+        <w:t>avar-monadask</w:t>
+      </w:r>
+    </w:p>
+    <w:p>
+      <w:pPr>
+        <w:pStyle w:val="Heading2"/>
+      </w:pPr>
+      <w:proofErr w:type="spellStart"/>
+      <w:r>
+        <w:t>purescript-avar-monadask</w:t>
+      </w:r>
+      <w:proofErr w:type="spellEnd"/>
+    </w:p>
+    <w:p>
+      <w:proofErr w:type="spellStart"/>
+      <w:r>
+        <w:t>AVar</w:t>
+      </w:r>
+      <w:proofErr w:type="spellEnd"/>
+      <w:r>
+        <w:t xml:space="preserve"> in </w:t>
+      </w:r>
+      <w:proofErr w:type="spellStart"/>
+      <w:r>
+        <w:t>MonadAsk</w:t>
+      </w:r>
+      <w:proofErr w:type="spellEnd"/>
+      <w:r>
+        <w:t xml:space="preserve"> voorziet in gedeeld geheugen voor parallelle asynchrone processen.</w:t>
+      </w:r>
+    </w:p>
+    <w:p>
+      <w:pPr>
+        <w:pStyle w:val="Heading1"/>
+      </w:pPr>
+      <w:proofErr w:type="spellStart"/>
+      <w:r>
+        <w:t>Forks</w:t>
+      </w:r>
+      <w:proofErr w:type="spellEnd"/>
+    </w:p>
+    <w:p>
+      <w:r>
+        <w:t xml:space="preserve">Een aantal packages heb ik </w:t>
+      </w:r>
+      <w:proofErr w:type="spellStart"/>
+      <w:r>
+        <w:t>geforkt</w:t>
+      </w:r>
+      <w:proofErr w:type="spellEnd"/>
+      <w:r>
+        <w:t xml:space="preserve"> om aanpassingen te kunnen maken voor </w:t>
+      </w:r>
+      <w:proofErr w:type="spellStart"/>
+      <w:r>
+        <w:t>Perspectives</w:t>
+      </w:r>
+      <w:proofErr w:type="spellEnd"/>
+      <w:r>
+        <w:t>.</w:t>
+      </w:r>
+    </w:p>
+    <w:p>
+      <w:pPr>
+        <w:pStyle w:val="Heading2"/>
+      </w:pPr>
+      <w:r>
+        <w:lastRenderedPageBreak/>
+        <w:t>package-sets</w:t>
+      </w:r>
+    </w:p>
+    <w:p>
+      <w:r>
+        <w:t xml:space="preserve">Dit is onze privé versie van </w:t>
+      </w:r>
+      <w:proofErr w:type="spellStart"/>
+      <w:r>
+        <w:t>Purescript</w:t>
+      </w:r>
+      <w:proofErr w:type="spellEnd"/>
+      <w:r>
+        <w:t xml:space="preserve"> Packages (een </w:t>
+      </w:r>
+      <w:proofErr w:type="spellStart"/>
+      <w:r>
+        <w:t>fork</w:t>
+      </w:r>
+      <w:proofErr w:type="spellEnd"/>
+      <w:r>
+        <w:t xml:space="preserve"> van het </w:t>
+      </w:r>
+      <w:proofErr w:type="spellStart"/>
+      <w:r>
+        <w:t>orginele</w:t>
+      </w:r>
+      <w:proofErr w:type="spellEnd"/>
+      <w:r>
+        <w:t xml:space="preserve"> project). Hier zijn de </w:t>
+      </w:r>
+      <w:proofErr w:type="spellStart"/>
+      <w:r>
+        <w:t>core</w:t>
+      </w:r>
+      <w:proofErr w:type="spellEnd"/>
+      <w:r>
+        <w:t xml:space="preserve"> en vele andere projecten aan toegevoegd, alsmede de versies van de packages van vóór </w:t>
+      </w:r>
+      <w:proofErr w:type="spellStart"/>
+      <w:r>
+        <w:t>Purescript</w:t>
+      </w:r>
+      <w:proofErr w:type="spellEnd"/>
+      <w:r>
+        <w:t xml:space="preserve"> Compiler versie 12 (waarin effecten anders behandeld worden).</w:t>
+      </w:r>
+    </w:p>
+    <w:p>
+      <w:pPr>
+        <w:pStyle w:val="Heading2"/>
+      </w:pPr>
+      <w:proofErr w:type="spellStart"/>
+      <w:r>
+        <w:t>purescript-affjax</w:t>
+      </w:r>
+      <w:proofErr w:type="spellEnd"/>
+    </w:p>
+    <w:p>
+      <w:r>
+        <w:t xml:space="preserve">Deze </w:t>
+      </w:r>
+      <w:proofErr w:type="spellStart"/>
+      <w:r>
+        <w:t>fork</w:t>
+      </w:r>
+      <w:proofErr w:type="spellEnd"/>
+      <w:r>
+        <w:t xml:space="preserve"> van het </w:t>
+      </w:r>
+      <w:proofErr w:type="spellStart"/>
+      <w:r>
+        <w:t>orginele</w:t>
+      </w:r>
+      <w:proofErr w:type="spellEnd"/>
+      <w:r>
+        <w:t xml:space="preserve"> project heeft een </w:t>
+      </w:r>
+      <w:proofErr w:type="spellStart"/>
+      <w:r>
+        <w:t>versei</w:t>
+      </w:r>
+      <w:proofErr w:type="spellEnd"/>
+      <w:r>
+        <w:t xml:space="preserve"> 5.1.0 die xhr2-cookies gebruikt. Hierdoor kunnen we </w:t>
+      </w:r>
+      <w:proofErr w:type="spellStart"/>
+      <w:r>
+        <w:t>Perspectives</w:t>
+      </w:r>
+      <w:proofErr w:type="spellEnd"/>
+      <w:r>
+        <w:t xml:space="preserve"> ook vanuit Node draaien.</w:t>
+      </w:r>
+    </w:p>
+    <w:p>
+      <w:pPr>
+        <w:pStyle w:val="Heading2"/>
+      </w:pPr>
+      <w:proofErr w:type="spellStart"/>
+      <w:r>
+        <w:t>purescript-parsing</w:t>
+      </w:r>
+      <w:proofErr w:type="spellEnd"/>
+    </w:p>
+    <w:p>
+      <w:r>
+        <w:t xml:space="preserve">Hierin heb ik </w:t>
+      </w:r>
+      <w:proofErr w:type="spellStart"/>
+      <w:r>
+        <w:t>IndentParser</w:t>
+      </w:r>
+      <w:proofErr w:type="spellEnd"/>
+      <w:r>
+        <w:t xml:space="preserve"> op </w:t>
+      </w:r>
+      <w:proofErr w:type="spellStart"/>
+      <w:r>
+        <w:t>StateT</w:t>
+      </w:r>
+      <w:proofErr w:type="spellEnd"/>
+      <w:r>
+        <w:t xml:space="preserve"> gebaseerd in plaats van op State, zodat ik de </w:t>
+      </w:r>
+      <w:proofErr w:type="spellStart"/>
+      <w:r>
+        <w:t>parser</w:t>
+      </w:r>
+      <w:proofErr w:type="spellEnd"/>
+      <w:r>
+        <w:t xml:space="preserve"> in een </w:t>
+      </w:r>
+      <w:proofErr w:type="spellStart"/>
+      <w:r>
+        <w:t>monad</w:t>
+      </w:r>
+      <w:proofErr w:type="spellEnd"/>
+      <w:r>
+        <w:t xml:space="preserve"> stack kan opnemen.</w:t>
+      </w:r>
+    </w:p>
+    <w:p>
+      <w:pPr>
+        <w:pStyle w:val="Heading2"/>
+      </w:pPr>
+      <w:proofErr w:type="spellStart"/>
+      <w:r>
+        <w:t>purescript-nodemailer</w:t>
+      </w:r>
+      <w:proofErr w:type="spellEnd"/>
+    </w:p>
+    <w:p>
+      <w:r>
+        <w:t xml:space="preserve">Ik heb </w:t>
+      </w:r>
+      <w:proofErr w:type="spellStart"/>
+      <w:r>
+        <w:t>nodemailer</w:t>
+      </w:r>
+      <w:proofErr w:type="spellEnd"/>
+      <w:r>
+        <w:t xml:space="preserve"> aangepast zodat ook de </w:t>
+      </w:r>
+      <w:proofErr w:type="spellStart"/>
+      <w:r>
+        <w:t>createTransporter</w:t>
+      </w:r>
+      <w:proofErr w:type="spellEnd"/>
+      <w:r>
+        <w:t xml:space="preserve"> interface ondersteund wordt.</w:t>
+      </w:r>
+    </w:p>
+    <w:p>
+      <w:pPr>
+        <w:pStyle w:val="Heading1"/>
       </w:pPr>
       <w:r>
         <w:t>Historische projecten</w:t>
@@ -525,16 +1662,52 @@
     </w:p>
     <w:p>
       <w:pPr>
-        <w:pStyle w:val="Kop2"/>
-      </w:pPr>
-      <w:r>
-        <w:lastRenderedPageBreak/>
-        <w:t>perspectives-electron-app</w:t>
-      </w:r>
-    </w:p>
-    <w:p>
-      <w:r>
-        <w:t xml:space="preserve">Uit dit project is perspectives-core ontstaan als fork. perspectives-client is ontstaan door de twee files van dat project </w:t>
+        <w:pStyle w:val="Heading2"/>
+      </w:pPr>
+      <w:proofErr w:type="spellStart"/>
+      <w:r>
+        <w:t>perspectives</w:t>
+      </w:r>
+      <w:proofErr w:type="spellEnd"/>
+      <w:r>
+        <w:t>-</w:t>
+      </w:r>
+      <w:proofErr w:type="spellStart"/>
+      <w:r>
+        <w:t>electron</w:t>
+      </w:r>
+      <w:proofErr w:type="spellEnd"/>
+      <w:r>
+        <w:t>-app</w:t>
+      </w:r>
+    </w:p>
+    <w:p>
+      <w:r>
+        <w:t xml:space="preserve">Uit dit project is </w:t>
+      </w:r>
+      <w:proofErr w:type="spellStart"/>
+      <w:r>
+        <w:t>perspectives-core</w:t>
+      </w:r>
+      <w:proofErr w:type="spellEnd"/>
+      <w:r>
+        <w:t xml:space="preserve"> ontstaan als </w:t>
+      </w:r>
+      <w:proofErr w:type="spellStart"/>
+      <w:r>
+        <w:t>fork</w:t>
+      </w:r>
+      <w:proofErr w:type="spellEnd"/>
+      <w:r>
+        <w:t xml:space="preserve">. </w:t>
+      </w:r>
+      <w:proofErr w:type="spellStart"/>
+      <w:r>
+        <w:t>perspectives-client</w:t>
+      </w:r>
+      <w:proofErr w:type="spellEnd"/>
+      <w:r>
+        <w:t xml:space="preserve"> is ontstaan door de twee files van dat project </w:t>
       </w:r>
       <w:r>
         <w:rPr>
@@ -544,6 +1717,50 @@
       </w:r>
       <w:r>
         <w:t xml:space="preserve"> te kopiëren naar een nieuw project.</w:t>
+      </w:r>
+    </w:p>
+    <w:p>
+      <w:pPr>
+        <w:pStyle w:val="Heading2"/>
+      </w:pPr>
+      <w:proofErr w:type="spellStart"/>
+      <w:r>
+        <w:t>p</w:t>
+      </w:r>
+      <w:r>
+        <w:t>urescript-aff-coroutines</w:t>
+      </w:r>
+      <w:proofErr w:type="spellEnd"/>
+    </w:p>
+    <w:p>
+      <w:r>
+        <w:t xml:space="preserve">In deze </w:t>
+      </w:r>
+      <w:proofErr w:type="spellStart"/>
+      <w:r>
+        <w:t>fork</w:t>
+      </w:r>
+      <w:proofErr w:type="spellEnd"/>
+      <w:r>
+        <w:t xml:space="preserve"> heb ik een aanpassing gemaakt die niet nodig lijkt. Er was sprake van een compiler probleem dat waarschijnlijk veroorzaakt werd door een fout in de projectdirectory.</w:t>
+      </w:r>
+    </w:p>
+    <w:p>
+      <w:pPr>
+        <w:pStyle w:val="Heading2"/>
+      </w:pPr>
+      <w:proofErr w:type="spellStart"/>
+      <w:r>
+        <w:t>perspectives</w:t>
+      </w:r>
+      <w:proofErr w:type="spellEnd"/>
+    </w:p>
+    <w:p>
+      <w:r>
+        <w:t>Dit is een oude versie</w:t>
+      </w:r>
+      <w:r>
+        <w:t xml:space="preserve"> van het project.</w:t>
       </w:r>
     </w:p>
     <w:sectPr>
@@ -559,7 +1776,7 @@
 </file>
 
 <file path=word/endnotes.xml><?xml version="1.0" encoding="utf-8"?>
-<w:endnotes xmlns:wpc="http://schemas.microsoft.com/office/word/2010/wordprocessingCanvas" xmlns:mo="http://schemas.microsoft.com/office/mac/office/2008/main" xmlns:mc="http://schemas.openxmlformats.org/markup-compatibility/2006" xmlns:mv="urn:schemas-microsoft-com:mac:vml" xmlns:o="urn:schemas-microsoft-com:office:office" xmlns:r="http://schemas.openxmlformats.org/officeDocument/2006/relationships" xmlns:m="http://schemas.openxmlformats.org/officeDocument/2006/math" xmlns:v="urn:schemas-microsoft-com:vml" xmlns:wp14="http://schemas.microsoft.com/office/word/2010/wordprocessingDrawing" xmlns:wp="http://schemas.openxmlformats.org/drawingml/2006/wordprocessingDrawing" xmlns:w10="urn:schemas-microsoft-com:office:word" xmlns:w="http://schemas.openxmlformats.org/wordprocessingml/2006/main" xmlns:w14="http://schemas.microsoft.com/office/word/2010/wordml" xmlns:w15="http://schemas.microsoft.com/office/word/2012/wordml" xmlns:wpg="http://schemas.microsoft.com/office/word/2010/wordprocessingGroup" xmlns:wpi="http://schemas.microsoft.com/office/word/2010/wordprocessingInk" xmlns:wne="http://schemas.microsoft.com/office/word/2006/wordml" xmlns:wps="http://schemas.microsoft.com/office/word/2010/wordprocessingShape" mc:Ignorable="w14 w15 wp14">
+<w:endnotes xmlns:wpc="http://schemas.microsoft.com/office/word/2010/wordprocessingCanvas" xmlns:cx="http://schemas.microsoft.com/office/drawing/2014/chartex" xmlns:cx1="http://schemas.microsoft.com/office/drawing/2015/9/8/chartex" xmlns:cx2="http://schemas.microsoft.com/office/drawing/2015/10/21/chartex" xmlns:cx3="http://schemas.microsoft.com/office/drawing/2016/5/9/chartex" xmlns:cx4="http://schemas.microsoft.com/office/drawing/2016/5/10/chartex" xmlns:cx5="http://schemas.microsoft.com/office/drawing/2016/5/11/chartex" xmlns:cx6="http://schemas.microsoft.com/office/drawing/2016/5/12/chartex" xmlns:cx7="http://schemas.microsoft.com/office/drawing/2016/5/13/chartex" xmlns:cx8="http://schemas.microsoft.com/office/drawing/2016/5/14/chartex" xmlns:mc="http://schemas.openxmlformats.org/markup-compatibility/2006" xmlns:aink="http://schemas.microsoft.com/office/drawing/2016/ink" xmlns:am3d="http://schemas.microsoft.com/office/drawing/2017/model3d" xmlns:o="urn:schemas-microsoft-com:office:office" xmlns:r="http://schemas.openxmlformats.org/officeDocument/2006/relationships" xmlns:m="http://schemas.openxmlformats.org/officeDocument/2006/math" xmlns:v="urn:schemas-microsoft-com:vml" xmlns:wp14="http://schemas.microsoft.com/office/word/2010/wordprocessingDrawing" xmlns:wp="http://schemas.openxmlformats.org/drawingml/2006/wordprocessingDrawing" xmlns:w10="urn:schemas-microsoft-com:office:word" xmlns:w="http://schemas.openxmlformats.org/wordprocessingml/2006/main" xmlns:w14="http://schemas.microsoft.com/office/word/2010/wordml" xmlns:w15="http://schemas.microsoft.com/office/word/2012/wordml" xmlns:w16cid="http://schemas.microsoft.com/office/word/2016/wordml/cid" xmlns:w16se="http://schemas.microsoft.com/office/word/2015/wordml/symex" xmlns:wpg="http://schemas.microsoft.com/office/word/2010/wordprocessingGroup" xmlns:wpi="http://schemas.microsoft.com/office/word/2010/wordprocessingInk" xmlns:wne="http://schemas.microsoft.com/office/word/2006/wordml" xmlns:wps="http://schemas.microsoft.com/office/word/2010/wordprocessingShape" mc:Ignorable="w14 w15 w16se w16cid wp14">
   <w:endnote w:type="separator" w:id="-1">
     <w:p>
       <w:pPr>
@@ -584,7 +1801,7 @@
 </file>
 
 <file path=word/footer1.xml><?xml version="1.0" encoding="utf-8"?>
-<w:ftr xmlns:wpc="http://schemas.microsoft.com/office/word/2010/wordprocessingCanvas" xmlns:mo="http://schemas.microsoft.com/office/mac/office/2008/main" xmlns:mc="http://schemas.openxmlformats.org/markup-compatibility/2006" xmlns:mv="urn:schemas-microsoft-com:mac:vml" xmlns:o="urn:schemas-microsoft-com:office:office" xmlns:r="http://schemas.openxmlformats.org/officeDocument/2006/relationships" xmlns:m="http://schemas.openxmlformats.org/officeDocument/2006/math" xmlns:v="urn:schemas-microsoft-com:vml" xmlns:wp14="http://schemas.microsoft.com/office/word/2010/wordprocessingDrawing" xmlns:wp="http://schemas.openxmlformats.org/drawingml/2006/wordprocessingDrawing" xmlns:w10="urn:schemas-microsoft-com:office:word" xmlns:w="http://schemas.openxmlformats.org/wordprocessingml/2006/main" xmlns:w14="http://schemas.microsoft.com/office/word/2010/wordml" xmlns:w15="http://schemas.microsoft.com/office/word/2012/wordml" xmlns:wpg="http://schemas.microsoft.com/office/word/2010/wordprocessingGroup" xmlns:wpi="http://schemas.microsoft.com/office/word/2010/wordprocessingInk" xmlns:wne="http://schemas.microsoft.com/office/word/2006/wordml" xmlns:wps="http://schemas.microsoft.com/office/word/2010/wordprocessingShape" mc:Ignorable="w14 w15 wp14">
+<w:ftr xmlns:wpc="http://schemas.microsoft.com/office/word/2010/wordprocessingCanvas" xmlns:cx="http://schemas.microsoft.com/office/drawing/2014/chartex" xmlns:cx1="http://schemas.microsoft.com/office/drawing/2015/9/8/chartex" xmlns:cx2="http://schemas.microsoft.com/office/drawing/2015/10/21/chartex" xmlns:cx3="http://schemas.microsoft.com/office/drawing/2016/5/9/chartex" xmlns:cx4="http://schemas.microsoft.com/office/drawing/2016/5/10/chartex" xmlns:cx5="http://schemas.microsoft.com/office/drawing/2016/5/11/chartex" xmlns:cx6="http://schemas.microsoft.com/office/drawing/2016/5/12/chartex" xmlns:cx7="http://schemas.microsoft.com/office/drawing/2016/5/13/chartex" xmlns:cx8="http://schemas.microsoft.com/office/drawing/2016/5/14/chartex" xmlns:mc="http://schemas.openxmlformats.org/markup-compatibility/2006" xmlns:aink="http://schemas.microsoft.com/office/drawing/2016/ink" xmlns:am3d="http://schemas.microsoft.com/office/drawing/2017/model3d" xmlns:o="urn:schemas-microsoft-com:office:office" xmlns:r="http://schemas.openxmlformats.org/officeDocument/2006/relationships" xmlns:m="http://schemas.openxmlformats.org/officeDocument/2006/math" xmlns:v="urn:schemas-microsoft-com:vml" xmlns:wp14="http://schemas.microsoft.com/office/word/2010/wordprocessingDrawing" xmlns:wp="http://schemas.openxmlformats.org/drawingml/2006/wordprocessingDrawing" xmlns:w10="urn:schemas-microsoft-com:office:word" xmlns:w="http://schemas.openxmlformats.org/wordprocessingml/2006/main" xmlns:w14="http://schemas.microsoft.com/office/word/2010/wordml" xmlns:w15="http://schemas.microsoft.com/office/word/2012/wordml" xmlns:w16cid="http://schemas.microsoft.com/office/word/2016/wordml/cid" xmlns:w16se="http://schemas.microsoft.com/office/word/2015/wordml/symex" xmlns:wpg="http://schemas.microsoft.com/office/word/2010/wordprocessingGroup" xmlns:wpi="http://schemas.microsoft.com/office/word/2010/wordprocessingInk" xmlns:wne="http://schemas.microsoft.com/office/word/2006/wordml" xmlns:wps="http://schemas.microsoft.com/office/word/2010/wordprocessingShape" mc:Ignorable="w14 w15 w16se w16cid wp14">
   <w:sdt>
     <w:sdtPr>
       <w:id w:val="-1235628190"/>
@@ -597,7 +1814,7 @@
     <w:sdtContent>
       <w:p>
         <w:pPr>
-          <w:pStyle w:val="Voettekst"/>
+          <w:pStyle w:val="Footer"/>
         </w:pPr>
         <w:r>
           <w:fldChar w:fldCharType="begin"/>
@@ -624,7 +1841,7 @@
 </file>
 
 <file path=word/footnotes.xml><?xml version="1.0" encoding="utf-8"?>
-<w:footnotes xmlns:wpc="http://schemas.microsoft.com/office/word/2010/wordprocessingCanvas" xmlns:mo="http://schemas.microsoft.com/office/mac/office/2008/main" xmlns:mc="http://schemas.openxmlformats.org/markup-compatibility/2006" xmlns:mv="urn:schemas-microsoft-com:mac:vml" xmlns:o="urn:schemas-microsoft-com:office:office" xmlns:r="http://schemas.openxmlformats.org/officeDocument/2006/relationships" xmlns:m="http://schemas.openxmlformats.org/officeDocument/2006/math" xmlns:v="urn:schemas-microsoft-com:vml" xmlns:wp14="http://schemas.microsoft.com/office/word/2010/wordprocessingDrawing" xmlns:wp="http://schemas.openxmlformats.org/drawingml/2006/wordprocessingDrawing" xmlns:w10="urn:schemas-microsoft-com:office:word" xmlns:w="http://schemas.openxmlformats.org/wordprocessingml/2006/main" xmlns:w14="http://schemas.microsoft.com/office/word/2010/wordml" xmlns:w15="http://schemas.microsoft.com/office/word/2012/wordml" xmlns:wpg="http://schemas.microsoft.com/office/word/2010/wordprocessingGroup" xmlns:wpi="http://schemas.microsoft.com/office/word/2010/wordprocessingInk" xmlns:wne="http://schemas.microsoft.com/office/word/2006/wordml" xmlns:wps="http://schemas.microsoft.com/office/word/2010/wordprocessingShape" mc:Ignorable="w14 w15 wp14">
+<w:footnotes xmlns:wpc="http://schemas.microsoft.com/office/word/2010/wordprocessingCanvas" xmlns:cx="http://schemas.microsoft.com/office/drawing/2014/chartex" xmlns:cx1="http://schemas.microsoft.com/office/drawing/2015/9/8/chartex" xmlns:cx2="http://schemas.microsoft.com/office/drawing/2015/10/21/chartex" xmlns:cx3="http://schemas.microsoft.com/office/drawing/2016/5/9/chartex" xmlns:cx4="http://schemas.microsoft.com/office/drawing/2016/5/10/chartex" xmlns:cx5="http://schemas.microsoft.com/office/drawing/2016/5/11/chartex" xmlns:cx6="http://schemas.microsoft.com/office/drawing/2016/5/12/chartex" xmlns:cx7="http://schemas.microsoft.com/office/drawing/2016/5/13/chartex" xmlns:cx8="http://schemas.microsoft.com/office/drawing/2016/5/14/chartex" xmlns:mc="http://schemas.openxmlformats.org/markup-compatibility/2006" xmlns:aink="http://schemas.microsoft.com/office/drawing/2016/ink" xmlns:am3d="http://schemas.microsoft.com/office/drawing/2017/model3d" xmlns:o="urn:schemas-microsoft-com:office:office" xmlns:r="http://schemas.openxmlformats.org/officeDocument/2006/relationships" xmlns:m="http://schemas.openxmlformats.org/officeDocument/2006/math" xmlns:v="urn:schemas-microsoft-com:vml" xmlns:wp14="http://schemas.microsoft.com/office/word/2010/wordprocessingDrawing" xmlns:wp="http://schemas.openxmlformats.org/drawingml/2006/wordprocessingDrawing" xmlns:w10="urn:schemas-microsoft-com:office:word" xmlns:w="http://schemas.openxmlformats.org/wordprocessingml/2006/main" xmlns:w14="http://schemas.microsoft.com/office/word/2010/wordml" xmlns:w15="http://schemas.microsoft.com/office/word/2012/wordml" xmlns:w16cid="http://schemas.microsoft.com/office/word/2016/wordml/cid" xmlns:w16se="http://schemas.microsoft.com/office/word/2015/wordml/symex" xmlns:wpg="http://schemas.microsoft.com/office/word/2010/wordprocessingGroup" xmlns:wpi="http://schemas.microsoft.com/office/word/2010/wordprocessingInk" xmlns:wne="http://schemas.microsoft.com/office/word/2006/wordml" xmlns:wps="http://schemas.microsoft.com/office/word/2010/wordprocessingShape" mc:Ignorable="w14 w15 w16se w16cid wp14">
   <w:footnote w:type="separator" w:id="-1">
     <w:p>
       <w:pPr>
@@ -649,8 +1866,8 @@
 </file>
 
 <file path=word/numbering.xml><?xml version="1.0" encoding="utf-8"?>
-<w:numbering xmlns:wpc="http://schemas.microsoft.com/office/word/2010/wordprocessingCanvas" xmlns:mo="http://schemas.microsoft.com/office/mac/office/2008/main" xmlns:mc="http://schemas.openxmlformats.org/markup-compatibility/2006" xmlns:mv="urn:schemas-microsoft-com:mac:vml" xmlns:o="urn:schemas-microsoft-com:office:office" xmlns:r="http://schemas.openxmlformats.org/officeDocument/2006/relationships" xmlns:m="http://schemas.openxmlformats.org/officeDocument/2006/math" xmlns:v="urn:schemas-microsoft-com:vml" xmlns:wp14="http://schemas.microsoft.com/office/word/2010/wordprocessingDrawing" xmlns:wp="http://schemas.openxmlformats.org/drawingml/2006/wordprocessingDrawing" xmlns:w10="urn:schemas-microsoft-com:office:word" xmlns:w="http://schemas.openxmlformats.org/wordprocessingml/2006/main" xmlns:w14="http://schemas.microsoft.com/office/word/2010/wordml" xmlns:w15="http://schemas.microsoft.com/office/word/2012/wordml" xmlns:wpg="http://schemas.microsoft.com/office/word/2010/wordprocessingGroup" xmlns:wpi="http://schemas.microsoft.com/office/word/2010/wordprocessingInk" xmlns:wne="http://schemas.microsoft.com/office/word/2006/wordml" xmlns:wps="http://schemas.microsoft.com/office/word/2010/wordprocessingShape" mc:Ignorable="w14 w15 wp14">
-  <w:abstractNum w:abstractNumId="0">
+<w:numbering xmlns:wpc="http://schemas.microsoft.com/office/word/2010/wordprocessingCanvas" xmlns:cx="http://schemas.microsoft.com/office/drawing/2014/chartex" xmlns:cx1="http://schemas.microsoft.com/office/drawing/2015/9/8/chartex" xmlns:cx2="http://schemas.microsoft.com/office/drawing/2015/10/21/chartex" xmlns:cx3="http://schemas.microsoft.com/office/drawing/2016/5/9/chartex" xmlns:cx4="http://schemas.microsoft.com/office/drawing/2016/5/10/chartex" xmlns:cx5="http://schemas.microsoft.com/office/drawing/2016/5/11/chartex" xmlns:cx6="http://schemas.microsoft.com/office/drawing/2016/5/12/chartex" xmlns:cx7="http://schemas.microsoft.com/office/drawing/2016/5/13/chartex" xmlns:cx8="http://schemas.microsoft.com/office/drawing/2016/5/14/chartex" xmlns:mc="http://schemas.openxmlformats.org/markup-compatibility/2006" xmlns:aink="http://schemas.microsoft.com/office/drawing/2016/ink" xmlns:am3d="http://schemas.microsoft.com/office/drawing/2017/model3d" xmlns:o="urn:schemas-microsoft-com:office:office" xmlns:r="http://schemas.openxmlformats.org/officeDocument/2006/relationships" xmlns:m="http://schemas.openxmlformats.org/officeDocument/2006/math" xmlns:v="urn:schemas-microsoft-com:vml" xmlns:wp14="http://schemas.microsoft.com/office/word/2010/wordprocessingDrawing" xmlns:wp="http://schemas.openxmlformats.org/drawingml/2006/wordprocessingDrawing" xmlns:w10="urn:schemas-microsoft-com:office:word" xmlns:w="http://schemas.openxmlformats.org/wordprocessingml/2006/main" xmlns:w14="http://schemas.microsoft.com/office/word/2010/wordml" xmlns:w15="http://schemas.microsoft.com/office/word/2012/wordml" xmlns:w16cid="http://schemas.microsoft.com/office/word/2016/wordml/cid" xmlns:w16se="http://schemas.microsoft.com/office/word/2015/wordml/symex" xmlns:wpg="http://schemas.microsoft.com/office/word/2010/wordprocessingGroup" xmlns:wpi="http://schemas.microsoft.com/office/word/2010/wordprocessingInk" xmlns:wne="http://schemas.microsoft.com/office/word/2006/wordml" xmlns:wps="http://schemas.microsoft.com/office/word/2010/wordprocessingShape" mc:Ignorable="w14 w15 w16se w16cid wp14">
+  <w:abstractNum w:abstractNumId="0" w15:restartNumberingAfterBreak="0">
     <w:nsid w:val="FFFFFF7C"/>
     <w:multiLevelType w:val="singleLevel"/>
     <w:tmpl w:val="AB902BB0"/>
@@ -667,7 +1884,7 @@
       </w:pPr>
     </w:lvl>
   </w:abstractNum>
-  <w:abstractNum w:abstractNumId="1">
+  <w:abstractNum w:abstractNumId="1" w15:restartNumberingAfterBreak="0">
     <w:nsid w:val="FFFFFF7D"/>
     <w:multiLevelType w:val="singleLevel"/>
     <w:tmpl w:val="60EC9C04"/>
@@ -684,7 +1901,7 @@
       </w:pPr>
     </w:lvl>
   </w:abstractNum>
-  <w:abstractNum w:abstractNumId="2">
+  <w:abstractNum w:abstractNumId="2" w15:restartNumberingAfterBreak="0">
     <w:nsid w:val="FFFFFF7E"/>
     <w:multiLevelType w:val="singleLevel"/>
     <w:tmpl w:val="DDE8BA58"/>
@@ -701,7 +1918,7 @@
       </w:pPr>
     </w:lvl>
   </w:abstractNum>
-  <w:abstractNum w:abstractNumId="3">
+  <w:abstractNum w:abstractNumId="3" w15:restartNumberingAfterBreak="0">
     <w:nsid w:val="FFFFFF7F"/>
     <w:multiLevelType w:val="singleLevel"/>
     <w:tmpl w:val="B09AAF90"/>
@@ -718,7 +1935,7 @@
       </w:pPr>
     </w:lvl>
   </w:abstractNum>
-  <w:abstractNum w:abstractNumId="4">
+  <w:abstractNum w:abstractNumId="4" w15:restartNumberingAfterBreak="0">
     <w:nsid w:val="FFFFFF80"/>
     <w:multiLevelType w:val="singleLevel"/>
     <w:tmpl w:val="1F22A520"/>
@@ -738,7 +1955,7 @@
       </w:rPr>
     </w:lvl>
   </w:abstractNum>
-  <w:abstractNum w:abstractNumId="5">
+  <w:abstractNum w:abstractNumId="5" w15:restartNumberingAfterBreak="0">
     <w:nsid w:val="FFFFFF81"/>
     <w:multiLevelType w:val="singleLevel"/>
     <w:tmpl w:val="CA803052"/>
@@ -758,7 +1975,7 @@
       </w:rPr>
     </w:lvl>
   </w:abstractNum>
-  <w:abstractNum w:abstractNumId="6">
+  <w:abstractNum w:abstractNumId="6" w15:restartNumberingAfterBreak="0">
     <w:nsid w:val="FFFFFF82"/>
     <w:multiLevelType w:val="singleLevel"/>
     <w:tmpl w:val="75721026"/>
@@ -778,7 +1995,7 @@
       </w:rPr>
     </w:lvl>
   </w:abstractNum>
-  <w:abstractNum w:abstractNumId="7">
+  <w:abstractNum w:abstractNumId="7" w15:restartNumberingAfterBreak="0">
     <w:nsid w:val="FFFFFF83"/>
     <w:multiLevelType w:val="singleLevel"/>
     <w:tmpl w:val="AACAA632"/>
@@ -798,7 +2015,7 @@
       </w:rPr>
     </w:lvl>
   </w:abstractNum>
-  <w:abstractNum w:abstractNumId="8">
+  <w:abstractNum w:abstractNumId="8" w15:restartNumberingAfterBreak="0">
     <w:nsid w:val="FFFFFF88"/>
     <w:multiLevelType w:val="singleLevel"/>
     <w:tmpl w:val="659A5746"/>
@@ -815,14 +2032,14 @@
       </w:pPr>
     </w:lvl>
   </w:abstractNum>
-  <w:abstractNum w:abstractNumId="9">
+  <w:abstractNum w:abstractNumId="9" w15:restartNumberingAfterBreak="0">
     <w:nsid w:val="FFFFFF89"/>
     <w:multiLevelType w:val="singleLevel"/>
     <w:tmpl w:val="D67860A8"/>
     <w:lvl w:ilvl="0">
       <w:start w:val="1"/>
       <w:numFmt w:val="bullet"/>
-      <w:pStyle w:val="Lijstopsomteken"/>
+      <w:pStyle w:val="ListBullet"/>
       <w:lvlText w:val=""/>
       <w:lvlJc w:val="left"/>
       <w:pPr>
@@ -836,13 +2053,13 @@
       </w:rPr>
     </w:lvl>
   </w:abstractNum>
-  <w:abstractNum w:abstractNumId="10">
+  <w:abstractNum w:abstractNumId="10" w15:restartNumberingAfterBreak="0">
     <w:nsid w:val="11797E1C"/>
     <w:multiLevelType w:val="multilevel"/>
     <w:tmpl w:val="66567920"/>
     <w:numStyleLink w:val="Rapportenlijst"/>
   </w:abstractNum>
-  <w:abstractNum w:abstractNumId="11">
+  <w:abstractNum w:abstractNumId="11" w15:restartNumberingAfterBreak="0">
     <w:nsid w:val="498825F8"/>
     <w:multiLevelType w:val="hybridMultilevel"/>
     <w:tmpl w:val="966ADE4A"/>
@@ -955,7 +2172,7 @@
       </w:rPr>
     </w:lvl>
   </w:abstractNum>
-  <w:abstractNum w:abstractNumId="12">
+  <w:abstractNum w:abstractNumId="12" w15:restartNumberingAfterBreak="0">
     <w:nsid w:val="580E6399"/>
     <w:multiLevelType w:val="hybridMultilevel"/>
     <w:tmpl w:val="7DE41D00"/>
@@ -1068,7 +2285,120 @@
       </w:rPr>
     </w:lvl>
   </w:abstractNum>
-  <w:abstractNum w:abstractNumId="13">
+  <w:abstractNum w:abstractNumId="13" w15:restartNumberingAfterBreak="0">
+    <w:nsid w:val="5B4647A8"/>
+    <w:multiLevelType w:val="hybridMultilevel"/>
+    <w:tmpl w:val="4830A738"/>
+    <w:lvl w:ilvl="0" w:tplc="04090001">
+      <w:start w:val="1"/>
+      <w:numFmt w:val="bullet"/>
+      <w:lvlText w:val=""/>
+      <w:lvlJc w:val="left"/>
+      <w:pPr>
+        <w:ind w:left="720" w:hanging="360"/>
+      </w:pPr>
+      <w:rPr>
+        <w:rFonts w:ascii="Symbol" w:hAnsi="Symbol" w:hint="default"/>
+      </w:rPr>
+    </w:lvl>
+    <w:lvl w:ilvl="1" w:tplc="04090003" w:tentative="1">
+      <w:start w:val="1"/>
+      <w:numFmt w:val="bullet"/>
+      <w:lvlText w:val="o"/>
+      <w:lvlJc w:val="left"/>
+      <w:pPr>
+        <w:ind w:left="1440" w:hanging="360"/>
+      </w:pPr>
+      <w:rPr>
+        <w:rFonts w:ascii="Courier New" w:hAnsi="Courier New" w:cs="Courier New" w:hint="default"/>
+      </w:rPr>
+    </w:lvl>
+    <w:lvl w:ilvl="2" w:tplc="04090005" w:tentative="1">
+      <w:start w:val="1"/>
+      <w:numFmt w:val="bullet"/>
+      <w:lvlText w:val=""/>
+      <w:lvlJc w:val="left"/>
+      <w:pPr>
+        <w:ind w:left="2160" w:hanging="360"/>
+      </w:pPr>
+      <w:rPr>
+        <w:rFonts w:ascii="Wingdings" w:hAnsi="Wingdings" w:hint="default"/>
+      </w:rPr>
+    </w:lvl>
+    <w:lvl w:ilvl="3" w:tplc="04090001" w:tentative="1">
+      <w:start w:val="1"/>
+      <w:numFmt w:val="bullet"/>
+      <w:lvlText w:val=""/>
+      <w:lvlJc w:val="left"/>
+      <w:pPr>
+        <w:ind w:left="2880" w:hanging="360"/>
+      </w:pPr>
+      <w:rPr>
+        <w:rFonts w:ascii="Symbol" w:hAnsi="Symbol" w:hint="default"/>
+      </w:rPr>
+    </w:lvl>
+    <w:lvl w:ilvl="4" w:tplc="04090003" w:tentative="1">
+      <w:start w:val="1"/>
+      <w:numFmt w:val="bullet"/>
+      <w:lvlText w:val="o"/>
+      <w:lvlJc w:val="left"/>
+      <w:pPr>
+        <w:ind w:left="3600" w:hanging="360"/>
+      </w:pPr>
+      <w:rPr>
+        <w:rFonts w:ascii="Courier New" w:hAnsi="Courier New" w:cs="Courier New" w:hint="default"/>
+      </w:rPr>
+    </w:lvl>
+    <w:lvl w:ilvl="5" w:tplc="04090005" w:tentative="1">
+      <w:start w:val="1"/>
+      <w:numFmt w:val="bullet"/>
+      <w:lvlText w:val=""/>
+      <w:lvlJc w:val="left"/>
+      <w:pPr>
+        <w:ind w:left="4320" w:hanging="360"/>
+      </w:pPr>
+      <w:rPr>
+        <w:rFonts w:ascii="Wingdings" w:hAnsi="Wingdings" w:hint="default"/>
+      </w:rPr>
+    </w:lvl>
+    <w:lvl w:ilvl="6" w:tplc="04090001" w:tentative="1">
+      <w:start w:val="1"/>
+      <w:numFmt w:val="bullet"/>
+      <w:lvlText w:val=""/>
+      <w:lvlJc w:val="left"/>
+      <w:pPr>
+        <w:ind w:left="5040" w:hanging="360"/>
+      </w:pPr>
+      <w:rPr>
+        <w:rFonts w:ascii="Symbol" w:hAnsi="Symbol" w:hint="default"/>
+      </w:rPr>
+    </w:lvl>
+    <w:lvl w:ilvl="7" w:tplc="04090003" w:tentative="1">
+      <w:start w:val="1"/>
+      <w:numFmt w:val="bullet"/>
+      <w:lvlText w:val="o"/>
+      <w:lvlJc w:val="left"/>
+      <w:pPr>
+        <w:ind w:left="5760" w:hanging="360"/>
+      </w:pPr>
+      <w:rPr>
+        <w:rFonts w:ascii="Courier New" w:hAnsi="Courier New" w:cs="Courier New" w:hint="default"/>
+      </w:rPr>
+    </w:lvl>
+    <w:lvl w:ilvl="8" w:tplc="04090005" w:tentative="1">
+      <w:start w:val="1"/>
+      <w:numFmt w:val="bullet"/>
+      <w:lvlText w:val=""/>
+      <w:lvlJc w:val="left"/>
+      <w:pPr>
+        <w:ind w:left="6480" w:hanging="360"/>
+      </w:pPr>
+      <w:rPr>
+        <w:rFonts w:ascii="Wingdings" w:hAnsi="Wingdings" w:hint="default"/>
+      </w:rPr>
+    </w:lvl>
+  </w:abstractNum>
+  <w:abstractNum w:abstractNumId="14" w15:restartNumberingAfterBreak="0">
     <w:nsid w:val="69566272"/>
     <w:multiLevelType w:val="hybridMultilevel"/>
     <w:tmpl w:val="6052A8B4"/>
@@ -1181,7 +2511,120 @@
       </w:rPr>
     </w:lvl>
   </w:abstractNum>
-  <w:abstractNum w:abstractNumId="14">
+  <w:abstractNum w:abstractNumId="15" w15:restartNumberingAfterBreak="0">
+    <w:nsid w:val="753C4B74"/>
+    <w:multiLevelType w:val="hybridMultilevel"/>
+    <w:tmpl w:val="DF288ED4"/>
+    <w:lvl w:ilvl="0" w:tplc="04090001">
+      <w:start w:val="1"/>
+      <w:numFmt w:val="bullet"/>
+      <w:lvlText w:val=""/>
+      <w:lvlJc w:val="left"/>
+      <w:pPr>
+        <w:ind w:left="720" w:hanging="360"/>
+      </w:pPr>
+      <w:rPr>
+        <w:rFonts w:ascii="Symbol" w:hAnsi="Symbol" w:hint="default"/>
+      </w:rPr>
+    </w:lvl>
+    <w:lvl w:ilvl="1" w:tplc="04090003" w:tentative="1">
+      <w:start w:val="1"/>
+      <w:numFmt w:val="bullet"/>
+      <w:lvlText w:val="o"/>
+      <w:lvlJc w:val="left"/>
+      <w:pPr>
+        <w:ind w:left="1440" w:hanging="360"/>
+      </w:pPr>
+      <w:rPr>
+        <w:rFonts w:ascii="Courier New" w:hAnsi="Courier New" w:cs="Courier New" w:hint="default"/>
+      </w:rPr>
+    </w:lvl>
+    <w:lvl w:ilvl="2" w:tplc="04090005" w:tentative="1">
+      <w:start w:val="1"/>
+      <w:numFmt w:val="bullet"/>
+      <w:lvlText w:val=""/>
+      <w:lvlJc w:val="left"/>
+      <w:pPr>
+        <w:ind w:left="2160" w:hanging="360"/>
+      </w:pPr>
+      <w:rPr>
+        <w:rFonts w:ascii="Wingdings" w:hAnsi="Wingdings" w:hint="default"/>
+      </w:rPr>
+    </w:lvl>
+    <w:lvl w:ilvl="3" w:tplc="04090001" w:tentative="1">
+      <w:start w:val="1"/>
+      <w:numFmt w:val="bullet"/>
+      <w:lvlText w:val=""/>
+      <w:lvlJc w:val="left"/>
+      <w:pPr>
+        <w:ind w:left="2880" w:hanging="360"/>
+      </w:pPr>
+      <w:rPr>
+        <w:rFonts w:ascii="Symbol" w:hAnsi="Symbol" w:hint="default"/>
+      </w:rPr>
+    </w:lvl>
+    <w:lvl w:ilvl="4" w:tplc="04090003" w:tentative="1">
+      <w:start w:val="1"/>
+      <w:numFmt w:val="bullet"/>
+      <w:lvlText w:val="o"/>
+      <w:lvlJc w:val="left"/>
+      <w:pPr>
+        <w:ind w:left="3600" w:hanging="360"/>
+      </w:pPr>
+      <w:rPr>
+        <w:rFonts w:ascii="Courier New" w:hAnsi="Courier New" w:cs="Courier New" w:hint="default"/>
+      </w:rPr>
+    </w:lvl>
+    <w:lvl w:ilvl="5" w:tplc="04090005" w:tentative="1">
+      <w:start w:val="1"/>
+      <w:numFmt w:val="bullet"/>
+      <w:lvlText w:val=""/>
+      <w:lvlJc w:val="left"/>
+      <w:pPr>
+        <w:ind w:left="4320" w:hanging="360"/>
+      </w:pPr>
+      <w:rPr>
+        <w:rFonts w:ascii="Wingdings" w:hAnsi="Wingdings" w:hint="default"/>
+      </w:rPr>
+    </w:lvl>
+    <w:lvl w:ilvl="6" w:tplc="04090001" w:tentative="1">
+      <w:start w:val="1"/>
+      <w:numFmt w:val="bullet"/>
+      <w:lvlText w:val=""/>
+      <w:lvlJc w:val="left"/>
+      <w:pPr>
+        <w:ind w:left="5040" w:hanging="360"/>
+      </w:pPr>
+      <w:rPr>
+        <w:rFonts w:ascii="Symbol" w:hAnsi="Symbol" w:hint="default"/>
+      </w:rPr>
+    </w:lvl>
+    <w:lvl w:ilvl="7" w:tplc="04090003" w:tentative="1">
+      <w:start w:val="1"/>
+      <w:numFmt w:val="bullet"/>
+      <w:lvlText w:val="o"/>
+      <w:lvlJc w:val="left"/>
+      <w:pPr>
+        <w:ind w:left="5760" w:hanging="360"/>
+      </w:pPr>
+      <w:rPr>
+        <w:rFonts w:ascii="Courier New" w:hAnsi="Courier New" w:cs="Courier New" w:hint="default"/>
+      </w:rPr>
+    </w:lvl>
+    <w:lvl w:ilvl="8" w:tplc="04090005" w:tentative="1">
+      <w:start w:val="1"/>
+      <w:numFmt w:val="bullet"/>
+      <w:lvlText w:val=""/>
+      <w:lvlJc w:val="left"/>
+      <w:pPr>
+        <w:ind w:left="6480" w:hanging="360"/>
+      </w:pPr>
+      <w:rPr>
+        <w:rFonts w:ascii="Wingdings" w:hAnsi="Wingdings" w:hint="default"/>
+      </w:rPr>
+    </w:lvl>
+  </w:abstractNum>
+  <w:abstractNum w:abstractNumId="16" w15:restartNumberingAfterBreak="0">
     <w:nsid w:val="7EDF04B5"/>
     <w:multiLevelType w:val="multilevel"/>
     <w:tmpl w:val="66567920"/>
@@ -1189,7 +2632,7 @@
     <w:lvl w:ilvl="0">
       <w:start w:val="1"/>
       <w:numFmt w:val="decimal"/>
-      <w:pStyle w:val="Lijstnummering"/>
+      <w:pStyle w:val="ListNumber"/>
       <w:lvlText w:val="%1."/>
       <w:lvlJc w:val="left"/>
       <w:pPr>
@@ -1202,7 +2645,7 @@
     <w:lvl w:ilvl="1">
       <w:start w:val="1"/>
       <w:numFmt w:val="upperLetter"/>
-      <w:pStyle w:val="Lijstnummering2"/>
+      <w:pStyle w:val="ListNumber2"/>
       <w:lvlText w:val="%2."/>
       <w:lvlJc w:val="left"/>
       <w:pPr>
@@ -1215,7 +2658,7 @@
     <w:lvl w:ilvl="2">
       <w:start w:val="1"/>
       <w:numFmt w:val="lowerRoman"/>
-      <w:pStyle w:val="Lijstnummering3"/>
+      <w:pStyle w:val="ListNumber3"/>
       <w:lvlText w:val="%3)"/>
       <w:lvlJc w:val="left"/>
       <w:pPr>
@@ -1228,7 +2671,7 @@
     <w:lvl w:ilvl="3">
       <w:start w:val="1"/>
       <w:numFmt w:val="decimal"/>
-      <w:pStyle w:val="Lijstnummering4"/>
+      <w:pStyle w:val="ListNumber4"/>
       <w:lvlText w:val="(%4)"/>
       <w:lvlJc w:val="left"/>
       <w:pPr>
@@ -1241,7 +2684,7 @@
     <w:lvl w:ilvl="4">
       <w:start w:val="1"/>
       <w:numFmt w:val="lowerLetter"/>
-      <w:pStyle w:val="Lijstnummering5"/>
+      <w:pStyle w:val="ListNumber5"/>
       <w:lvlText w:val="(%5)"/>
       <w:lvlJc w:val="left"/>
       <w:pPr>
@@ -1331,7 +2774,7 @@
     <w:abstractNumId w:val="0"/>
   </w:num>
   <w:num w:numId="11">
-    <w:abstractNumId w:val="14"/>
+    <w:abstractNumId w:val="16"/>
   </w:num>
   <w:num w:numId="12">
     <w:abstractNumId w:val="10"/>
@@ -1340,16 +2783,22 @@
     <w:abstractNumId w:val="12"/>
   </w:num>
   <w:num w:numId="14">
-    <w:abstractNumId w:val="13"/>
+    <w:abstractNumId w:val="14"/>
   </w:num>
   <w:num w:numId="15">
     <w:abstractNumId w:val="11"/>
+  </w:num>
+  <w:num w:numId="16">
+    <w:abstractNumId w:val="13"/>
+  </w:num>
+  <w:num w:numId="17">
+    <w:abstractNumId w:val="15"/>
   </w:num>
 </w:numbering>
 </file>
 
 <file path=word/styles.xml><?xml version="1.0" encoding="utf-8"?>
-<w:styles xmlns:mc="http://schemas.openxmlformats.org/markup-compatibility/2006" xmlns:r="http://schemas.openxmlformats.org/officeDocument/2006/relationships" xmlns:w="http://schemas.openxmlformats.org/wordprocessingml/2006/main" xmlns:w14="http://schemas.microsoft.com/office/word/2010/wordml" xmlns:w15="http://schemas.microsoft.com/office/word/2012/wordml" mc:Ignorable="w14 w15">
+<w:styles xmlns:mc="http://schemas.openxmlformats.org/markup-compatibility/2006" xmlns:r="http://schemas.openxmlformats.org/officeDocument/2006/relationships" xmlns:w="http://schemas.openxmlformats.org/wordprocessingml/2006/main" xmlns:w14="http://schemas.microsoft.com/office/word/2010/wordml" xmlns:w15="http://schemas.microsoft.com/office/word/2012/wordml" xmlns:w16cid="http://schemas.microsoft.com/office/word/2016/wordml/cid" xmlns:w16se="http://schemas.microsoft.com/office/word/2015/wordml/symex" mc:Ignorable="w14 w15 w16se w16cid">
   <w:docDefaults>
     <w:rPrDefault>
       <w:rPr>
@@ -1366,7 +2815,7 @@
       </w:pPr>
     </w:pPrDefault>
   </w:docDefaults>
-  <w:latentStyles w:defLockedState="0" w:defUIPriority="99" w:defSemiHidden="0" w:defUnhideWhenUsed="0" w:defQFormat="0" w:count="382">
+  <w:latentStyles w:defLockedState="0" w:defUIPriority="99" w:defSemiHidden="0" w:defUnhideWhenUsed="0" w:defQFormat="0" w:count="375">
     <w:lsdException w:name="Normal" w:uiPriority="0" w:qFormat="1"/>
     <w:lsdException w:name="heading 1" w:uiPriority="9" w:qFormat="1"/>
     <w:lsdException w:name="heading 2" w:semiHidden="1" w:uiPriority="9" w:unhideWhenUsed="1" w:qFormat="1"/>
@@ -1472,6 +2921,7 @@
     <w:lsdException w:name="HTML Sample" w:semiHidden="1" w:unhideWhenUsed="1"/>
     <w:lsdException w:name="HTML Typewriter" w:semiHidden="1" w:unhideWhenUsed="1"/>
     <w:lsdException w:name="HTML Variable" w:semiHidden="1" w:unhideWhenUsed="1"/>
+    <w:lsdException w:name="Normal Table" w:semiHidden="1" w:unhideWhenUsed="1"/>
     <w:lsdException w:name="annotation subject" w:semiHidden="1" w:unhideWhenUsed="1"/>
     <w:lsdException w:name="No List" w:semiHidden="1" w:unhideWhenUsed="1"/>
     <w:lsdException w:name="Outline List 1" w:semiHidden="1" w:unhideWhenUsed="1"/>
@@ -1517,9 +2967,11 @@
     <w:lsdException w:name="Table Subtle 1" w:semiHidden="1" w:unhideWhenUsed="1"/>
     <w:lsdException w:name="Table Subtle 2" w:semiHidden="1" w:unhideWhenUsed="1"/>
     <w:lsdException w:name="Table Web 1" w:semiHidden="1" w:unhideWhenUsed="1"/>
+    <w:lsdException w:name="Table Web 2" w:semiHidden="1" w:unhideWhenUsed="1"/>
     <w:lsdException w:name="Table Web 3" w:semiHidden="1" w:unhideWhenUsed="1"/>
     <w:lsdException w:name="Balloon Text" w:semiHidden="1" w:unhideWhenUsed="1"/>
     <w:lsdException w:name="Table Grid" w:uiPriority="39"/>
+    <w:lsdException w:name="Table Theme" w:semiHidden="1" w:unhideWhenUsed="1"/>
     <w:lsdException w:name="Placeholder Text" w:semiHidden="1"/>
     <w:lsdException w:name="No Spacing" w:semiHidden="1" w:uiPriority="1" w:unhideWhenUsed="1" w:qFormat="1"/>
     <w:lsdException w:name="Light Shading" w:uiPriority="60"/>
@@ -1738,15 +3190,15 @@
     <w:lsdException w:name="Mention" w:semiHidden="1" w:unhideWhenUsed="1"/>
     <w:lsdException w:name="Smart Hyperlink" w:semiHidden="1" w:unhideWhenUsed="1"/>
   </w:latentStyles>
-  <w:style w:type="paragraph" w:default="1" w:styleId="Standaard">
+  <w:style w:type="paragraph" w:default="1" w:styleId="Normal">
     <w:name w:val="Normal"/>
     <w:qFormat/>
   </w:style>
-  <w:style w:type="paragraph" w:styleId="Kop1">
+  <w:style w:type="paragraph" w:styleId="Heading1">
     <w:name w:val="heading 1"/>
-    <w:basedOn w:val="Standaard"/>
-    <w:next w:val="Standaard"/>
-    <w:link w:val="Kop1Teken"/>
+    <w:basedOn w:val="Normal"/>
+    <w:next w:val="Normal"/>
+    <w:link w:val="Heading1Char"/>
     <w:uiPriority w:val="9"/>
     <w:qFormat/>
     <w:pPr>
@@ -1763,11 +3215,11 @@
       <w:szCs w:val="32"/>
     </w:rPr>
   </w:style>
-  <w:style w:type="paragraph" w:styleId="Kop2">
+  <w:style w:type="paragraph" w:styleId="Heading2">
     <w:name w:val="heading 2"/>
-    <w:basedOn w:val="Standaard"/>
-    <w:next w:val="Standaard"/>
-    <w:link w:val="Kop2Teken"/>
+    <w:basedOn w:val="Normal"/>
+    <w:next w:val="Normal"/>
+    <w:link w:val="Heading2Char"/>
     <w:uiPriority w:val="9"/>
     <w:unhideWhenUsed/>
     <w:qFormat/>
@@ -1784,11 +3236,11 @@
       <w:szCs w:val="26"/>
     </w:rPr>
   </w:style>
-  <w:style w:type="paragraph" w:styleId="Kop3">
+  <w:style w:type="paragraph" w:styleId="Heading3">
     <w:name w:val="heading 3"/>
-    <w:basedOn w:val="Standaard"/>
-    <w:next w:val="Standaard"/>
-    <w:link w:val="Kop3Teken"/>
+    <w:basedOn w:val="Normal"/>
+    <w:next w:val="Normal"/>
+    <w:link w:val="Heading3Char"/>
     <w:uiPriority w:val="9"/>
     <w:unhideWhenUsed/>
     <w:qFormat/>
@@ -1806,11 +3258,11 @@
       <w:szCs w:val="24"/>
     </w:rPr>
   </w:style>
-  <w:style w:type="paragraph" w:styleId="Kop4">
+  <w:style w:type="paragraph" w:styleId="Heading4">
     <w:name w:val="heading 4"/>
-    <w:basedOn w:val="Standaard"/>
-    <w:next w:val="Standaard"/>
-    <w:link w:val="Kop4Teken"/>
+    <w:basedOn w:val="Normal"/>
+    <w:next w:val="Normal"/>
+    <w:link w:val="Heading4Char"/>
     <w:uiPriority w:val="9"/>
     <w:semiHidden/>
     <w:unhideWhenUsed/>
@@ -1827,11 +3279,11 @@
       <w:iCs/>
     </w:rPr>
   </w:style>
-  <w:style w:type="paragraph" w:styleId="Kop5">
+  <w:style w:type="paragraph" w:styleId="Heading5">
     <w:name w:val="heading 5"/>
-    <w:basedOn w:val="Standaard"/>
-    <w:next w:val="Standaard"/>
-    <w:link w:val="Kop5Teken"/>
+    <w:basedOn w:val="Normal"/>
+    <w:next w:val="Normal"/>
+    <w:link w:val="Heading5Char"/>
     <w:uiPriority w:val="9"/>
     <w:semiHidden/>
     <w:unhideWhenUsed/>
@@ -1847,11 +3299,11 @@
       <w:color w:val="006A89" w:themeColor="accent1"/>
     </w:rPr>
   </w:style>
-  <w:style w:type="paragraph" w:styleId="Kop6">
+  <w:style w:type="paragraph" w:styleId="Heading6">
     <w:name w:val="heading 6"/>
-    <w:basedOn w:val="Standaard"/>
-    <w:next w:val="Standaard"/>
-    <w:link w:val="Kop6Teken"/>
+    <w:basedOn w:val="Normal"/>
+    <w:next w:val="Normal"/>
+    <w:link w:val="Heading6Char"/>
     <w:uiPriority w:val="9"/>
     <w:semiHidden/>
     <w:unhideWhenUsed/>
@@ -1866,11 +3318,11 @@
       <w:rFonts w:asciiTheme="majorHAnsi" w:eastAsiaTheme="majorEastAsia" w:hAnsiTheme="majorHAnsi" w:cstheme="majorBidi"/>
     </w:rPr>
   </w:style>
-  <w:style w:type="paragraph" w:styleId="Kop7">
+  <w:style w:type="paragraph" w:styleId="Heading7">
     <w:name w:val="heading 7"/>
-    <w:basedOn w:val="Standaard"/>
-    <w:next w:val="Standaard"/>
-    <w:link w:val="Kop7Teken"/>
+    <w:basedOn w:val="Normal"/>
+    <w:next w:val="Normal"/>
+    <w:link w:val="Heading7Char"/>
     <w:uiPriority w:val="9"/>
     <w:semiHidden/>
     <w:unhideWhenUsed/>
@@ -1887,11 +3339,11 @@
       <w:color w:val="006A89" w:themeColor="accent1"/>
     </w:rPr>
   </w:style>
-  <w:style w:type="paragraph" w:styleId="Kop8">
+  <w:style w:type="paragraph" w:styleId="Heading8">
     <w:name w:val="heading 8"/>
-    <w:basedOn w:val="Standaard"/>
-    <w:next w:val="Standaard"/>
-    <w:link w:val="Kop8Teken"/>
+    <w:basedOn w:val="Normal"/>
+    <w:next w:val="Normal"/>
+    <w:link w:val="Heading8Char"/>
     <w:uiPriority w:val="9"/>
     <w:semiHidden/>
     <w:unhideWhenUsed/>
@@ -1908,11 +3360,11 @@
       <w:szCs w:val="21"/>
     </w:rPr>
   </w:style>
-  <w:style w:type="paragraph" w:styleId="Kop9">
+  <w:style w:type="paragraph" w:styleId="Heading9">
     <w:name w:val="heading 9"/>
-    <w:basedOn w:val="Standaard"/>
-    <w:next w:val="Standaard"/>
-    <w:link w:val="Kop9Teken"/>
+    <w:basedOn w:val="Normal"/>
+    <w:next w:val="Normal"/>
+    <w:link w:val="Heading9Char"/>
     <w:uiPriority w:val="9"/>
     <w:semiHidden/>
     <w:unhideWhenUsed/>
@@ -1931,13 +3383,13 @@
       <w:szCs w:val="21"/>
     </w:rPr>
   </w:style>
-  <w:style w:type="character" w:default="1" w:styleId="Standaardalinea-lettertype">
+  <w:style w:type="character" w:default="1" w:styleId="DefaultParagraphFont">
     <w:name w:val="Default Paragraph Font"/>
     <w:uiPriority w:val="1"/>
     <w:semiHidden/>
     <w:unhideWhenUsed/>
   </w:style>
-  <w:style w:type="table" w:default="1" w:styleId="Standaardtabel">
+  <w:style w:type="table" w:default="1" w:styleId="TableNormal">
     <w:name w:val="Normal Table"/>
     <w:uiPriority w:val="99"/>
     <w:semiHidden/>
@@ -1952,16 +3404,16 @@
       </w:tblCellMar>
     </w:tblPr>
   </w:style>
-  <w:style w:type="numbering" w:default="1" w:styleId="Geenlijst">
+  <w:style w:type="numbering" w:default="1" w:styleId="NoList">
     <w:name w:val="No List"/>
     <w:uiPriority w:val="99"/>
     <w:semiHidden/>
     <w:unhideWhenUsed/>
   </w:style>
-  <w:style w:type="paragraph" w:styleId="Titel">
+  <w:style w:type="paragraph" w:styleId="Title">
     <w:name w:val="Title"/>
-    <w:basedOn w:val="Standaard"/>
-    <w:link w:val="TitelTeken"/>
+    <w:basedOn w:val="Normal"/>
+    <w:link w:val="TitleChar"/>
     <w:uiPriority w:val="10"/>
     <w:qFormat/>
     <w:pPr>
@@ -1978,10 +3430,10 @@
       <w:szCs w:val="56"/>
     </w:rPr>
   </w:style>
-  <w:style w:type="character" w:customStyle="1" w:styleId="TitelTeken">
-    <w:name w:val="Titel Teken"/>
-    <w:basedOn w:val="Standaardalinea-lettertype"/>
-    <w:link w:val="Titel"/>
+  <w:style w:type="character" w:customStyle="1" w:styleId="TitleChar">
+    <w:name w:val="Title Char"/>
+    <w:basedOn w:val="DefaultParagraphFont"/>
+    <w:link w:val="Title"/>
     <w:uiPriority w:val="10"/>
     <w:rPr>
       <w:rFonts w:asciiTheme="majorHAnsi" w:eastAsiaTheme="majorEastAsia" w:hAnsiTheme="majorHAnsi" w:cstheme="majorBidi"/>
@@ -1993,15 +3445,14 @@
       <w:szCs w:val="56"/>
     </w:rPr>
   </w:style>
-  <w:style w:type="table" w:styleId="Tabelraster">
+  <w:style w:type="table" w:styleId="TableGrid">
     <w:name w:val="Table Grid"/>
-    <w:basedOn w:val="Standaardtabel"/>
+    <w:basedOn w:val="TableNormal"/>
     <w:uiPriority w:val="39"/>
     <w:pPr>
       <w:spacing w:after="0" w:line="240" w:lineRule="auto"/>
     </w:pPr>
     <w:tblPr>
-      <w:tblInd w:w="0" w:type="dxa"/>
       <w:tblBorders>
         <w:top w:val="single" w:sz="4" w:space="0" w:color="auto"/>
         <w:left w:val="single" w:sz="4" w:space="0" w:color="auto"/>
@@ -2010,18 +3461,12 @@
         <w:insideH w:val="single" w:sz="4" w:space="0" w:color="auto"/>
         <w:insideV w:val="single" w:sz="4" w:space="0" w:color="auto"/>
       </w:tblBorders>
-      <w:tblCellMar>
-        <w:top w:w="0" w:type="dxa"/>
-        <w:left w:w="108" w:type="dxa"/>
-        <w:bottom w:w="0" w:type="dxa"/>
-        <w:right w:w="108" w:type="dxa"/>
-      </w:tblCellMar>
     </w:tblPr>
   </w:style>
-  <w:style w:type="character" w:customStyle="1" w:styleId="Kop1Teken">
-    <w:name w:val="Kop 1 Teken"/>
-    <w:basedOn w:val="Standaardalinea-lettertype"/>
-    <w:link w:val="Kop1"/>
+  <w:style w:type="character" w:customStyle="1" w:styleId="Heading1Char">
+    <w:name w:val="Heading 1 Char"/>
+    <w:basedOn w:val="DefaultParagraphFont"/>
+    <w:link w:val="Heading1"/>
     <w:uiPriority w:val="9"/>
     <w:rPr>
       <w:rFonts w:asciiTheme="majorHAnsi" w:eastAsiaTheme="majorEastAsia" w:hAnsiTheme="majorHAnsi" w:cstheme="majorBidi"/>
@@ -2031,10 +3476,10 @@
       <w:szCs w:val="32"/>
     </w:rPr>
   </w:style>
-  <w:style w:type="character" w:customStyle="1" w:styleId="Kop2Teken">
-    <w:name w:val="Kop 2 Teken"/>
-    <w:basedOn w:val="Standaardalinea-lettertype"/>
-    <w:link w:val="Kop2"/>
+  <w:style w:type="character" w:customStyle="1" w:styleId="Heading2Char">
+    <w:name w:val="Heading 2 Char"/>
+    <w:basedOn w:val="DefaultParagraphFont"/>
+    <w:link w:val="Heading2"/>
     <w:uiPriority w:val="9"/>
     <w:rPr>
       <w:rFonts w:asciiTheme="majorHAnsi" w:eastAsiaTheme="majorEastAsia" w:hAnsiTheme="majorHAnsi" w:cstheme="majorBidi"/>
@@ -2043,10 +3488,10 @@
       <w:szCs w:val="26"/>
     </w:rPr>
   </w:style>
-  <w:style w:type="character" w:customStyle="1" w:styleId="Kop3Teken">
-    <w:name w:val="Kop 3 Teken"/>
-    <w:basedOn w:val="Standaardalinea-lettertype"/>
-    <w:link w:val="Kop3"/>
+  <w:style w:type="character" w:customStyle="1" w:styleId="Heading3Char">
+    <w:name w:val="Heading 3 Char"/>
+    <w:basedOn w:val="DefaultParagraphFont"/>
+    <w:link w:val="Heading3"/>
     <w:uiPriority w:val="9"/>
     <w:rPr>
       <w:rFonts w:asciiTheme="majorHAnsi" w:eastAsiaTheme="majorEastAsia" w:hAnsiTheme="majorHAnsi" w:cstheme="majorBidi"/>
@@ -2056,9 +3501,9 @@
       <w:szCs w:val="24"/>
     </w:rPr>
   </w:style>
-  <w:style w:type="paragraph" w:styleId="Lijstopsomteken">
+  <w:style w:type="paragraph" w:styleId="ListBullet">
     <w:name w:val="List Bullet"/>
-    <w:basedOn w:val="Standaard"/>
+    <w:basedOn w:val="Normal"/>
     <w:uiPriority w:val="99"/>
     <w:unhideWhenUsed/>
     <w:qFormat/>
@@ -2069,10 +3514,10 @@
       <w:contextualSpacing/>
     </w:pPr>
   </w:style>
-  <w:style w:type="character" w:customStyle="1" w:styleId="Kop4Teken">
-    <w:name w:val="Kop 4 Teken"/>
-    <w:basedOn w:val="Standaardalinea-lettertype"/>
-    <w:link w:val="Kop4"/>
+  <w:style w:type="character" w:customStyle="1" w:styleId="Heading4Char">
+    <w:name w:val="Heading 4 Char"/>
+    <w:basedOn w:val="DefaultParagraphFont"/>
+    <w:link w:val="Heading4"/>
     <w:uiPriority w:val="9"/>
     <w:semiHidden/>
     <w:rPr>
@@ -2081,10 +3526,10 @@
       <w:iCs/>
     </w:rPr>
   </w:style>
-  <w:style w:type="character" w:customStyle="1" w:styleId="Kop5Teken">
-    <w:name w:val="Kop 5 Teken"/>
-    <w:basedOn w:val="Standaardalinea-lettertype"/>
-    <w:link w:val="Kop5"/>
+  <w:style w:type="character" w:customStyle="1" w:styleId="Heading5Char">
+    <w:name w:val="Heading 5 Char"/>
+    <w:basedOn w:val="DefaultParagraphFont"/>
+    <w:link w:val="Heading5"/>
     <w:uiPriority w:val="9"/>
     <w:semiHidden/>
     <w:rPr>
@@ -2092,20 +3537,20 @@
       <w:color w:val="006A89" w:themeColor="accent1"/>
     </w:rPr>
   </w:style>
-  <w:style w:type="character" w:customStyle="1" w:styleId="Kop6Teken">
-    <w:name w:val="Kop 6 Teken"/>
-    <w:basedOn w:val="Standaardalinea-lettertype"/>
-    <w:link w:val="Kop6"/>
+  <w:style w:type="character" w:customStyle="1" w:styleId="Heading6Char">
+    <w:name w:val="Heading 6 Char"/>
+    <w:basedOn w:val="DefaultParagraphFont"/>
+    <w:link w:val="Heading6"/>
     <w:uiPriority w:val="9"/>
     <w:semiHidden/>
     <w:rPr>
       <w:rFonts w:asciiTheme="majorHAnsi" w:eastAsiaTheme="majorEastAsia" w:hAnsiTheme="majorHAnsi" w:cstheme="majorBidi"/>
     </w:rPr>
   </w:style>
-  <w:style w:type="character" w:customStyle="1" w:styleId="Kop7Teken">
-    <w:name w:val="Kop 7 Teken"/>
-    <w:basedOn w:val="Standaardalinea-lettertype"/>
-    <w:link w:val="Kop7"/>
+  <w:style w:type="character" w:customStyle="1" w:styleId="Heading7Char">
+    <w:name w:val="Heading 7 Char"/>
+    <w:basedOn w:val="DefaultParagraphFont"/>
+    <w:link w:val="Heading7"/>
     <w:uiPriority w:val="9"/>
     <w:semiHidden/>
     <w:rPr>
@@ -2114,11 +3559,11 @@
       <w:color w:val="006A89" w:themeColor="accent1"/>
     </w:rPr>
   </w:style>
-  <w:style w:type="paragraph" w:styleId="Citaat">
+  <w:style w:type="paragraph" w:styleId="Quote">
     <w:name w:val="Quote"/>
-    <w:basedOn w:val="Standaard"/>
-    <w:next w:val="Standaard"/>
-    <w:link w:val="CitaatTeken"/>
+    <w:basedOn w:val="Normal"/>
+    <w:next w:val="Normal"/>
+    <w:link w:val="QuoteChar"/>
     <w:uiPriority w:val="29"/>
     <w:qFormat/>
     <w:pPr>
@@ -2130,10 +3575,10 @@
       <w:color w:val="006A89" w:themeColor="accent1"/>
     </w:rPr>
   </w:style>
-  <w:style w:type="character" w:customStyle="1" w:styleId="CitaatTeken">
-    <w:name w:val="Citaat Teken"/>
-    <w:basedOn w:val="Standaardalinea-lettertype"/>
-    <w:link w:val="Citaat"/>
+  <w:style w:type="character" w:customStyle="1" w:styleId="QuoteChar">
+    <w:name w:val="Quote Char"/>
+    <w:basedOn w:val="DefaultParagraphFont"/>
+    <w:link w:val="Quote"/>
     <w:uiPriority w:val="29"/>
     <w:rPr>
       <w:b/>
@@ -2150,19 +3595,19 @@
       </w:numPr>
     </w:pPr>
   </w:style>
-  <w:style w:type="paragraph" w:styleId="Koptekst">
+  <w:style w:type="paragraph" w:styleId="Header">
     <w:name w:val="header"/>
-    <w:basedOn w:val="Standaard"/>
-    <w:link w:val="KoptekstTeken"/>
+    <w:basedOn w:val="Normal"/>
+    <w:link w:val="HeaderChar"/>
     <w:uiPriority w:val="99"/>
     <w:unhideWhenUsed/>
     <w:pPr>
       <w:spacing w:after="0" w:line="240" w:lineRule="auto"/>
     </w:pPr>
   </w:style>
-  <w:style w:type="paragraph" w:styleId="Lijstnummering">
+  <w:style w:type="paragraph" w:styleId="ListNumber">
     <w:name w:val="List Number"/>
-    <w:basedOn w:val="Standaard"/>
+    <w:basedOn w:val="Normal"/>
     <w:uiPriority w:val="99"/>
     <w:unhideWhenUsed/>
     <w:qFormat/>
@@ -2173,9 +3618,9 @@
       <w:contextualSpacing/>
     </w:pPr>
   </w:style>
-  <w:style w:type="paragraph" w:styleId="Lijstnummering2">
+  <w:style w:type="paragraph" w:styleId="ListNumber2">
     <w:name w:val="List Number 2"/>
-    <w:basedOn w:val="Standaard"/>
+    <w:basedOn w:val="Normal"/>
     <w:uiPriority w:val="99"/>
     <w:unhideWhenUsed/>
     <w:qFormat/>
@@ -2187,9 +3632,9 @@
       <w:contextualSpacing/>
     </w:pPr>
   </w:style>
-  <w:style w:type="paragraph" w:styleId="Lijstnummering3">
+  <w:style w:type="paragraph" w:styleId="ListNumber3">
     <w:name w:val="List Number 3"/>
-    <w:basedOn w:val="Standaard"/>
+    <w:basedOn w:val="Normal"/>
     <w:uiPriority w:val="99"/>
     <w:semiHidden/>
     <w:unhideWhenUsed/>
@@ -2201,9 +3646,9 @@
       <w:contextualSpacing/>
     </w:pPr>
   </w:style>
-  <w:style w:type="paragraph" w:styleId="Lijstnummering4">
+  <w:style w:type="paragraph" w:styleId="ListNumber4">
     <w:name w:val="List Number 4"/>
-    <w:basedOn w:val="Standaard"/>
+    <w:basedOn w:val="Normal"/>
     <w:uiPriority w:val="99"/>
     <w:semiHidden/>
     <w:unhideWhenUsed/>
@@ -2215,9 +3660,9 @@
       <w:contextualSpacing/>
     </w:pPr>
   </w:style>
-  <w:style w:type="paragraph" w:styleId="Lijstnummering5">
+  <w:style w:type="paragraph" w:styleId="ListNumber5">
     <w:name w:val="List Number 5"/>
-    <w:basedOn w:val="Standaard"/>
+    <w:basedOn w:val="Normal"/>
     <w:uiPriority w:val="99"/>
     <w:semiHidden/>
     <w:unhideWhenUsed/>
@@ -2229,16 +3674,16 @@
       <w:contextualSpacing/>
     </w:pPr>
   </w:style>
-  <w:style w:type="character" w:customStyle="1" w:styleId="KoptekstTeken">
-    <w:name w:val="Koptekst Teken"/>
-    <w:basedOn w:val="Standaardalinea-lettertype"/>
-    <w:link w:val="Koptekst"/>
+  <w:style w:type="character" w:customStyle="1" w:styleId="HeaderChar">
+    <w:name w:val="Header Char"/>
+    <w:basedOn w:val="DefaultParagraphFont"/>
+    <w:link w:val="Header"/>
     <w:uiPriority w:val="99"/>
   </w:style>
-  <w:style w:type="paragraph" w:styleId="Voettekst">
+  <w:style w:type="paragraph" w:styleId="Footer">
     <w:name w:val="footer"/>
-    <w:basedOn w:val="Standaard"/>
-    <w:link w:val="VoettekstTeken"/>
+    <w:basedOn w:val="Normal"/>
+    <w:link w:val="FooterChar"/>
     <w:uiPriority w:val="99"/>
     <w:unhideWhenUsed/>
     <w:rsid w:val="00412657"/>
@@ -2251,10 +3696,10 @@
       <w:sz w:val="20"/>
     </w:rPr>
   </w:style>
-  <w:style w:type="character" w:customStyle="1" w:styleId="VoettekstTeken">
-    <w:name w:val="Voettekst Teken"/>
-    <w:basedOn w:val="Standaardalinea-lettertype"/>
-    <w:link w:val="Voettekst"/>
+  <w:style w:type="character" w:customStyle="1" w:styleId="FooterChar">
+    <w:name w:val="Footer Char"/>
+    <w:basedOn w:val="DefaultParagraphFont"/>
+    <w:link w:val="Footer"/>
     <w:uiPriority w:val="99"/>
     <w:rsid w:val="00412657"/>
     <w:rPr>
@@ -2262,10 +3707,10 @@
       <w:sz w:val="20"/>
     </w:rPr>
   </w:style>
-  <w:style w:type="character" w:customStyle="1" w:styleId="Kop8Teken">
-    <w:name w:val="Kop 8 Teken"/>
-    <w:basedOn w:val="Standaardalinea-lettertype"/>
-    <w:link w:val="Kop8"/>
+  <w:style w:type="character" w:customStyle="1" w:styleId="Heading8Char">
+    <w:name w:val="Heading 8 Char"/>
+    <w:basedOn w:val="DefaultParagraphFont"/>
+    <w:link w:val="Heading8"/>
     <w:uiPriority w:val="9"/>
     <w:semiHidden/>
     <w:rPr>
@@ -2274,10 +3719,10 @@
       <w:szCs w:val="21"/>
     </w:rPr>
   </w:style>
-  <w:style w:type="character" w:customStyle="1" w:styleId="Kop9Teken">
-    <w:name w:val="Kop 9 Teken"/>
-    <w:basedOn w:val="Standaardalinea-lettertype"/>
-    <w:link w:val="Kop9"/>
+  <w:style w:type="character" w:customStyle="1" w:styleId="Heading9Char">
+    <w:name w:val="Heading 9 Char"/>
+    <w:basedOn w:val="DefaultParagraphFont"/>
+    <w:link w:val="Heading9"/>
     <w:uiPriority w:val="9"/>
     <w:semiHidden/>
     <w:rPr>
@@ -2290,7 +3735,7 @@
   </w:style>
   <w:style w:type="paragraph" w:customStyle="1" w:styleId="Code">
     <w:name w:val="Code"/>
-    <w:basedOn w:val="Standaard"/>
+    <w:basedOn w:val="Normal"/>
     <w:qFormat/>
     <w:rsid w:val="00B11C11"/>
     <w:pPr>
@@ -2313,7 +3758,7 @@
   </w:style>
   <w:style w:type="character" w:customStyle="1" w:styleId="inlinecode">
     <w:name w:val="inline code"/>
-    <w:basedOn w:val="Standaardalinea-lettertype"/>
+    <w:basedOn w:val="DefaultParagraphFont"/>
     <w:uiPriority w:val="1"/>
     <w:qFormat/>
     <w:rsid w:val="00B11C11"/>
@@ -2322,9 +3767,9 @@
       <w:sz w:val="20"/>
     </w:rPr>
   </w:style>
-  <w:style w:type="paragraph" w:styleId="Lijstalinea">
+  <w:style w:type="paragraph" w:styleId="ListParagraph">
     <w:name w:val="List Paragraph"/>
-    <w:basedOn w:val="Standaard"/>
+    <w:basedOn w:val="Normal"/>
     <w:uiPriority w:val="34"/>
     <w:unhideWhenUsed/>
     <w:qFormat/>

</xml_diff>